<commit_message>
update 2tab kinh nghiem va bo suu tap
</commit_message>
<xml_diff>
--- a/Xây dựng hệ thống gợi ý du lịch theo ngữ cảnh.docx
+++ b/Xây dựng hệ thống gợi ý du lịch theo ngữ cảnh.docx
@@ -186,12 +186,12 @@
                                 <w:szCs w:val="28"/>
                               </w:rPr>
                             </w:pPr>
-                            <w:bookmarkStart w:id="0" w:name="_Toc117171015"/>
-                            <w:bookmarkStart w:id="1" w:name="_Toc117152708"/>
-                            <w:bookmarkStart w:id="2" w:name="_Toc42593266"/>
-                            <w:bookmarkStart w:id="3" w:name="_Toc41340677"/>
-                            <w:bookmarkStart w:id="4" w:name="_Toc41340876"/>
-                            <w:bookmarkStart w:id="5" w:name="_Toc41340961"/>
+                            <w:bookmarkStart w:id="0" w:name="_Toc117152708"/>
+                            <w:bookmarkStart w:id="1" w:name="_Toc42593266"/>
+                            <w:bookmarkStart w:id="2" w:name="_Toc41340677"/>
+                            <w:bookmarkStart w:id="3" w:name="_Toc41340876"/>
+                            <w:bookmarkStart w:id="4" w:name="_Toc41340961"/>
+                            <w:bookmarkStart w:id="5" w:name="_Toc118101847"/>
                             <w:r>
                               <w:rPr>
                                 <w:rFonts w:cs="Times New Roman"/>
@@ -203,7 +203,7 @@
                               </w:rPr>
                               <w:t>Đặng Văn Tuấn</w:t>
                             </w:r>
-                            <w:bookmarkEnd w:id="0"/>
+                            <w:bookmarkEnd w:id="5"/>
                           </w:p>
                           <w:p>
                             <w:pPr>
@@ -605,7 +605,7 @@
                                 <w:lang w:val="en-US"/>
                               </w:rPr>
                             </w:pPr>
-                            <w:bookmarkStart w:id="6" w:name="_Toc117171016"/>
+                            <w:bookmarkStart w:id="6" w:name="_Toc118101848"/>
                             <w:r>
                               <w:rPr>
                                 <w:sz w:val="28"/>
@@ -647,7 +647,7 @@
                                 <w:szCs w:val="28"/>
                               </w:rPr>
                             </w:pPr>
-                            <w:bookmarkStart w:id="7" w:name="_Toc117171017"/>
+                            <w:bookmarkStart w:id="7" w:name="_Toc118101849"/>
                             <w:r>
                               <w:rPr>
                                 <w:rFonts w:cs="Times New Roman"/>
@@ -659,7 +659,7 @@
                               </w:rPr>
                               <w:t>Đặng Văn Tuấn</w:t>
                             </w:r>
-                            <w:bookmarkEnd w:id="1"/>
+                            <w:bookmarkEnd w:id="0"/>
                             <w:bookmarkEnd w:id="7"/>
                           </w:p>
                           <w:p>
@@ -1085,7 +1085,7 @@
                               </w:rPr>
                             </w:pPr>
                             <w:bookmarkStart w:id="9" w:name="_Toc117152709"/>
-                            <w:bookmarkStart w:id="10" w:name="_Toc117171018"/>
+                            <w:bookmarkStart w:id="10" w:name="_Toc118101850"/>
                             <w:r>
                               <w:rPr>
                                 <w:sz w:val="28"/>
@@ -1094,10 +1094,10 @@
                               </w:rPr>
                               <w:t>g</w:t>
                             </w:r>
+                            <w:bookmarkEnd w:id="1"/>
                             <w:bookmarkEnd w:id="2"/>
                             <w:bookmarkEnd w:id="3"/>
                             <w:bookmarkEnd w:id="4"/>
-                            <w:bookmarkEnd w:id="5"/>
                             <w:bookmarkEnd w:id="8"/>
                             <w:bookmarkEnd w:id="9"/>
                             <w:bookmarkEnd w:id="10"/>
@@ -1258,12 +1258,12 @@
                           <w:szCs w:val="28"/>
                         </w:rPr>
                       </w:pPr>
-                      <w:bookmarkStart w:id="11" w:name="_Toc117171015"/>
-                      <w:bookmarkStart w:id="12" w:name="_Toc117152708"/>
-                      <w:bookmarkStart w:id="13" w:name="_Toc42593266"/>
-                      <w:bookmarkStart w:id="14" w:name="_Toc41340677"/>
-                      <w:bookmarkStart w:id="15" w:name="_Toc41340876"/>
-                      <w:bookmarkStart w:id="16" w:name="_Toc41340961"/>
+                      <w:bookmarkStart w:id="11" w:name="_Toc117152708"/>
+                      <w:bookmarkStart w:id="12" w:name="_Toc42593266"/>
+                      <w:bookmarkStart w:id="13" w:name="_Toc41340677"/>
+                      <w:bookmarkStart w:id="14" w:name="_Toc41340876"/>
+                      <w:bookmarkStart w:id="15" w:name="_Toc41340961"/>
+                      <w:bookmarkStart w:id="16" w:name="_Toc118101847"/>
                       <w:r>
                         <w:rPr>
                           <w:rFonts w:cs="Times New Roman"/>
@@ -1275,7 +1275,7 @@
                         </w:rPr>
                         <w:t>Đặng Văn Tuấn</w:t>
                       </w:r>
-                      <w:bookmarkEnd w:id="11"/>
+                      <w:bookmarkEnd w:id="16"/>
                     </w:p>
                     <w:p>
                       <w:pPr>
@@ -1677,7 +1677,7 @@
                           <w:lang w:val="en-US"/>
                         </w:rPr>
                       </w:pPr>
-                      <w:bookmarkStart w:id="17" w:name="_Toc117171016"/>
+                      <w:bookmarkStart w:id="17" w:name="_Toc118101848"/>
                       <w:r>
                         <w:rPr>
                           <w:sz w:val="28"/>
@@ -1719,7 +1719,7 @@
                           <w:szCs w:val="28"/>
                         </w:rPr>
                       </w:pPr>
-                      <w:bookmarkStart w:id="18" w:name="_Toc117171017"/>
+                      <w:bookmarkStart w:id="18" w:name="_Toc118101849"/>
                       <w:r>
                         <w:rPr>
                           <w:rFonts w:cs="Times New Roman"/>
@@ -1731,7 +1731,7 @@
                         </w:rPr>
                         <w:t>Đặng Văn Tuấn</w:t>
                       </w:r>
-                      <w:bookmarkEnd w:id="12"/>
+                      <w:bookmarkEnd w:id="11"/>
                       <w:bookmarkEnd w:id="18"/>
                     </w:p>
                     <w:p>
@@ -2157,7 +2157,7 @@
                         </w:rPr>
                       </w:pPr>
                       <w:bookmarkStart w:id="20" w:name="_Toc117152709"/>
-                      <w:bookmarkStart w:id="21" w:name="_Toc117171018"/>
+                      <w:bookmarkStart w:id="21" w:name="_Toc118101850"/>
                       <w:r>
                         <w:rPr>
                           <w:sz w:val="28"/>
@@ -2166,10 +2166,10 @@
                         </w:rPr>
                         <w:t>g</w:t>
                       </w:r>
+                      <w:bookmarkEnd w:id="12"/>
                       <w:bookmarkEnd w:id="13"/>
                       <w:bookmarkEnd w:id="14"/>
                       <w:bookmarkEnd w:id="15"/>
-                      <w:bookmarkEnd w:id="16"/>
                       <w:bookmarkEnd w:id="19"/>
                       <w:bookmarkEnd w:id="20"/>
                       <w:bookmarkEnd w:id="21"/>
@@ -2376,7 +2376,7 @@
                                 <w:szCs w:val="28"/>
                               </w:rPr>
                             </w:pPr>
-                            <w:bookmarkStart w:id="22" w:name="_Toc117171019"/>
+                            <w:bookmarkStart w:id="22" w:name="_Toc118101851"/>
                             <w:r>
                               <w:rPr>
                                 <w:rFonts w:cs="Times New Roman"/>
@@ -2905,7 +2905,7 @@
                               </w:rPr>
                             </w:pPr>
                             <w:bookmarkStart w:id="23" w:name="_Toc117152710"/>
-                            <w:bookmarkStart w:id="24" w:name="_Toc117171020"/>
+                            <w:bookmarkStart w:id="24" w:name="_Toc118101852"/>
                             <w:r>
                               <w:rPr>
                                 <w:rFonts w:cs="Times New Roman"/>
@@ -3489,7 +3489,7 @@
                           <w:szCs w:val="28"/>
                         </w:rPr>
                       </w:pPr>
-                      <w:bookmarkStart w:id="25" w:name="_Toc117171019"/>
+                      <w:bookmarkStart w:id="25" w:name="_Toc118101851"/>
                       <w:r>
                         <w:rPr>
                           <w:rFonts w:cs="Times New Roman"/>
@@ -4018,7 +4018,7 @@
                         </w:rPr>
                       </w:pPr>
                       <w:bookmarkStart w:id="26" w:name="_Toc117152710"/>
-                      <w:bookmarkStart w:id="27" w:name="_Toc117171020"/>
+                      <w:bookmarkStart w:id="27" w:name="_Toc118101852"/>
                       <w:r>
                         <w:rPr>
                           <w:rFonts w:cs="Times New Roman"/>
@@ -4754,7 +4754,7 @@
           <w:szCs w:val="30"/>
         </w:rPr>
       </w:pPr>
-      <w:bookmarkStart w:id="28" w:name="_Toc117171021"/>
+      <w:bookmarkStart w:id="28" w:name="_Toc118101853"/>
       <w:r>
         <w:rPr>
           <w:rFonts w:eastAsia="Times New Roman" w:cs="Times New Roman"/>
@@ -5057,7 +5057,7 @@
           <w:szCs w:val="32"/>
         </w:rPr>
       </w:pPr>
-      <w:bookmarkStart w:id="29" w:name="_Toc117171022"/>
+      <w:bookmarkStart w:id="29" w:name="_Toc118101854"/>
       <w:r>
         <w:rPr>
           <w:rFonts w:eastAsia="Times New Roman" w:cs="Times New Roman"/>
@@ -5404,6 +5404,8 @@
             <w:rPr>
               <w:rFonts w:asciiTheme="minorHAnsi" w:eastAsiaTheme="minorEastAsia" w:hAnsiTheme="minorHAnsi" w:cstheme="minorBidi"/>
               <w:noProof/>
+              <w:color w:val="auto"/>
+              <w:sz w:val="22"/>
               <w:lang w:val="en-US"/>
             </w:rPr>
           </w:pPr>
@@ -5416,7 +5418,7 @@
           <w:r>
             <w:fldChar w:fldCharType="separate"/>
           </w:r>
-          <w:hyperlink r:id="rId11" w:anchor="_Toc117171015" w:history="1">
+          <w:hyperlink r:id="rId11" w:anchor="_Toc118101847" w:history="1">
             <w:r>
               <w:rPr>
                 <w:rStyle w:val="Hyperlink"/>
@@ -5447,7 +5449,7 @@
                 <w:noProof/>
                 <w:webHidden/>
               </w:rPr>
-              <w:instrText xml:space="preserve"> PAGEREF _Toc117171015 \h </w:instrText>
+              <w:instrText xml:space="preserve"> PAGEREF _Toc118101847 \h </w:instrText>
             </w:r>
             <w:r>
               <w:rPr>
@@ -5487,10 +5489,12 @@
             <w:rPr>
               <w:rFonts w:asciiTheme="minorHAnsi" w:eastAsiaTheme="minorEastAsia" w:hAnsiTheme="minorHAnsi" w:cstheme="minorBidi"/>
               <w:noProof/>
+              <w:color w:val="auto"/>
+              <w:sz w:val="22"/>
               <w:lang w:val="en-US"/>
             </w:rPr>
           </w:pPr>
-          <w:hyperlink r:id="rId12" w:anchor="_Toc117171016" w:history="1">
+          <w:hyperlink r:id="rId12" w:anchor="_Toc118101848" w:history="1">
             <w:r>
               <w:rPr>
                 <w:rStyle w:val="Hyperlink"/>
@@ -5518,7 +5522,7 @@
                 <w:noProof/>
                 <w:webHidden/>
               </w:rPr>
-              <w:instrText xml:space="preserve"> PAGEREF _Toc117171016 \h </w:instrText>
+              <w:instrText xml:space="preserve"> PAGEREF _Toc118101848 \h </w:instrText>
             </w:r>
             <w:r>
               <w:rPr>
@@ -5558,10 +5562,12 @@
             <w:rPr>
               <w:rFonts w:asciiTheme="minorHAnsi" w:eastAsiaTheme="minorEastAsia" w:hAnsiTheme="minorHAnsi" w:cstheme="minorBidi"/>
               <w:noProof/>
+              <w:color w:val="auto"/>
+              <w:sz w:val="22"/>
               <w:lang w:val="en-US"/>
             </w:rPr>
           </w:pPr>
-          <w:hyperlink r:id="rId13" w:anchor="_Toc117171017" w:history="1">
+          <w:hyperlink r:id="rId13" w:anchor="_Toc118101849" w:history="1">
             <w:r>
               <w:rPr>
                 <w:rStyle w:val="Hyperlink"/>
@@ -5592,7 +5598,7 @@
                 <w:noProof/>
                 <w:webHidden/>
               </w:rPr>
-              <w:instrText xml:space="preserve"> PAGEREF _Toc117171017 \h </w:instrText>
+              <w:instrText xml:space="preserve"> PAGEREF _Toc118101849 \h </w:instrText>
             </w:r>
             <w:r>
               <w:rPr>
@@ -5632,10 +5638,12 @@
             <w:rPr>
               <w:rFonts w:asciiTheme="minorHAnsi" w:eastAsiaTheme="minorEastAsia" w:hAnsiTheme="minorHAnsi" w:cstheme="minorBidi"/>
               <w:noProof/>
+              <w:color w:val="auto"/>
+              <w:sz w:val="22"/>
               <w:lang w:val="en-US"/>
             </w:rPr>
           </w:pPr>
-          <w:hyperlink r:id="rId14" w:anchor="_Toc117171018" w:history="1">
+          <w:hyperlink r:id="rId14" w:anchor="_Toc118101850" w:history="1">
             <w:r>
               <w:rPr>
                 <w:rStyle w:val="Hyperlink"/>
@@ -5663,7 +5671,7 @@
                 <w:noProof/>
                 <w:webHidden/>
               </w:rPr>
-              <w:instrText xml:space="preserve"> PAGEREF _Toc117171018 \h </w:instrText>
+              <w:instrText xml:space="preserve"> PAGEREF _Toc118101850 \h </w:instrText>
             </w:r>
             <w:r>
               <w:rPr>
@@ -5703,10 +5711,12 @@
             <w:rPr>
               <w:rFonts w:asciiTheme="minorHAnsi" w:eastAsiaTheme="minorEastAsia" w:hAnsiTheme="minorHAnsi" w:cstheme="minorBidi"/>
               <w:noProof/>
+              <w:color w:val="auto"/>
+              <w:sz w:val="22"/>
               <w:lang w:val="en-US"/>
             </w:rPr>
           </w:pPr>
-          <w:hyperlink r:id="rId15" w:anchor="_Toc117171019" w:history="1">
+          <w:hyperlink r:id="rId15" w:anchor="_Toc118101851" w:history="1">
             <w:r>
               <w:rPr>
                 <w:rStyle w:val="Hyperlink"/>
@@ -5737,7 +5747,7 @@
                 <w:noProof/>
                 <w:webHidden/>
               </w:rPr>
-              <w:instrText xml:space="preserve"> PAGEREF _Toc117171019 \h </w:instrText>
+              <w:instrText xml:space="preserve"> PAGEREF _Toc118101851 \h </w:instrText>
             </w:r>
             <w:r>
               <w:rPr>
@@ -5777,10 +5787,12 @@
             <w:rPr>
               <w:rFonts w:asciiTheme="minorHAnsi" w:eastAsiaTheme="minorEastAsia" w:hAnsiTheme="minorHAnsi" w:cstheme="minorBidi"/>
               <w:noProof/>
+              <w:color w:val="auto"/>
+              <w:sz w:val="22"/>
               <w:lang w:val="en-US"/>
             </w:rPr>
           </w:pPr>
-          <w:hyperlink r:id="rId16" w:anchor="_Toc117171020" w:history="1">
+          <w:hyperlink r:id="rId16" w:anchor="_Toc118101852" w:history="1">
             <w:r>
               <w:rPr>
                 <w:rStyle w:val="Hyperlink"/>
@@ -5811,7 +5823,7 @@
                 <w:noProof/>
                 <w:webHidden/>
               </w:rPr>
-              <w:instrText xml:space="preserve"> PAGEREF _Toc117171020 \h </w:instrText>
+              <w:instrText xml:space="preserve"> PAGEREF _Toc118101852 \h </w:instrText>
             </w:r>
             <w:r>
               <w:rPr>
@@ -5851,10 +5863,12 @@
             <w:rPr>
               <w:rFonts w:asciiTheme="minorHAnsi" w:eastAsiaTheme="minorEastAsia" w:hAnsiTheme="minorHAnsi" w:cstheme="minorBidi"/>
               <w:noProof/>
+              <w:color w:val="auto"/>
+              <w:sz w:val="22"/>
               <w:lang w:val="en-US"/>
             </w:rPr>
           </w:pPr>
-          <w:hyperlink w:anchor="_Toc117171021" w:history="1">
+          <w:hyperlink w:anchor="_Toc118101853" w:history="1">
             <w:r>
               <w:rPr>
                 <w:rStyle w:val="Hyperlink"/>
@@ -5883,7 +5897,7 @@
                 <w:noProof/>
                 <w:webHidden/>
               </w:rPr>
-              <w:instrText xml:space="preserve"> PAGEREF _Toc117171021 \h </w:instrText>
+              <w:instrText xml:space="preserve"> PAGEREF _Toc118101853 \h </w:instrText>
             </w:r>
             <w:r>
               <w:rPr>
@@ -5923,10 +5937,12 @@
             <w:rPr>
               <w:rFonts w:asciiTheme="minorHAnsi" w:eastAsiaTheme="minorEastAsia" w:hAnsiTheme="minorHAnsi" w:cstheme="minorBidi"/>
               <w:noProof/>
+              <w:color w:val="auto"/>
+              <w:sz w:val="22"/>
               <w:lang w:val="en-US"/>
             </w:rPr>
           </w:pPr>
-          <w:hyperlink w:anchor="_Toc117171022" w:history="1">
+          <w:hyperlink w:anchor="_Toc118101854" w:history="1">
             <w:r>
               <w:rPr>
                 <w:rStyle w:val="Hyperlink"/>
@@ -5955,7 +5971,7 @@
                 <w:noProof/>
                 <w:webHidden/>
               </w:rPr>
-              <w:instrText xml:space="preserve"> PAGEREF _Toc117171022 \h </w:instrText>
+              <w:instrText xml:space="preserve"> PAGEREF _Toc118101854 \h </w:instrText>
             </w:r>
             <w:r>
               <w:rPr>
@@ -5995,10 +6011,12 @@
             <w:rPr>
               <w:rFonts w:asciiTheme="minorHAnsi" w:eastAsiaTheme="minorEastAsia" w:hAnsiTheme="minorHAnsi" w:cstheme="minorBidi"/>
               <w:noProof/>
+              <w:color w:val="auto"/>
+              <w:sz w:val="22"/>
               <w:lang w:val="en-US"/>
             </w:rPr>
           </w:pPr>
-          <w:hyperlink w:anchor="_Toc117171023" w:history="1">
+          <w:hyperlink w:anchor="_Toc118101855" w:history="1">
             <w:r>
               <w:rPr>
                 <w:rStyle w:val="Hyperlink"/>
@@ -6027,7 +6045,7 @@
                 <w:noProof/>
                 <w:webHidden/>
               </w:rPr>
-              <w:instrText xml:space="preserve"> PAGEREF _Toc117171023 \h </w:instrText>
+              <w:instrText xml:space="preserve"> PAGEREF _Toc118101855 \h </w:instrText>
             </w:r>
             <w:r>
               <w:rPr>
@@ -6047,7 +6065,7 @@
                 <w:noProof/>
                 <w:webHidden/>
               </w:rPr>
-              <w:t>4</w:t>
+              <w:t>5</w:t>
             </w:r>
             <w:r>
               <w:rPr>
@@ -6067,10 +6085,12 @@
             <w:rPr>
               <w:rFonts w:asciiTheme="minorHAnsi" w:eastAsiaTheme="minorEastAsia" w:hAnsiTheme="minorHAnsi" w:cstheme="minorBidi"/>
               <w:noProof/>
+              <w:color w:val="auto"/>
+              <w:sz w:val="22"/>
               <w:lang w:val="en-US"/>
             </w:rPr>
           </w:pPr>
-          <w:hyperlink w:anchor="_Toc117171024" w:history="1">
+          <w:hyperlink w:anchor="_Toc118101856" w:history="1">
             <w:r>
               <w:rPr>
                 <w:rStyle w:val="Hyperlink"/>
@@ -6099,7 +6119,7 @@
                 <w:noProof/>
                 <w:webHidden/>
               </w:rPr>
-              <w:instrText xml:space="preserve"> PAGEREF _Toc117171024 \h </w:instrText>
+              <w:instrText xml:space="preserve"> PAGEREF _Toc118101856 \h </w:instrText>
             </w:r>
             <w:r>
               <w:rPr>
@@ -6119,7 +6139,7 @@
                 <w:noProof/>
                 <w:webHidden/>
               </w:rPr>
-              <w:t>5</w:t>
+              <w:t>6</w:t>
             </w:r>
             <w:r>
               <w:rPr>
@@ -6139,10 +6159,12 @@
             <w:rPr>
               <w:rFonts w:asciiTheme="minorHAnsi" w:eastAsiaTheme="minorEastAsia" w:hAnsiTheme="minorHAnsi" w:cstheme="minorBidi"/>
               <w:noProof/>
+              <w:color w:val="auto"/>
+              <w:sz w:val="22"/>
               <w:lang w:val="en-US"/>
             </w:rPr>
           </w:pPr>
-          <w:hyperlink w:anchor="_Toc117171025" w:history="1">
+          <w:hyperlink w:anchor="_Toc118101857" w:history="1">
             <w:r>
               <w:rPr>
                 <w:rStyle w:val="Hyperlink"/>
@@ -6171,7 +6193,7 @@
                 <w:noProof/>
                 <w:webHidden/>
               </w:rPr>
-              <w:instrText xml:space="preserve"> PAGEREF _Toc117171025 \h </w:instrText>
+              <w:instrText xml:space="preserve"> PAGEREF _Toc118101857 \h </w:instrText>
             </w:r>
             <w:r>
               <w:rPr>
@@ -6191,7 +6213,7 @@
                 <w:noProof/>
                 <w:webHidden/>
               </w:rPr>
-              <w:t>6</w:t>
+              <w:t>7</w:t>
             </w:r>
             <w:r>
               <w:rPr>
@@ -6211,10 +6233,12 @@
             <w:rPr>
               <w:rFonts w:asciiTheme="minorHAnsi" w:eastAsiaTheme="minorEastAsia" w:hAnsiTheme="minorHAnsi" w:cstheme="minorBidi"/>
               <w:noProof/>
+              <w:color w:val="auto"/>
+              <w:sz w:val="22"/>
               <w:lang w:val="en-US"/>
             </w:rPr>
           </w:pPr>
-          <w:hyperlink w:anchor="_Toc117171026" w:history="1">
+          <w:hyperlink w:anchor="_Toc118101858" w:history="1">
             <w:r>
               <w:rPr>
                 <w:rStyle w:val="Hyperlink"/>
@@ -6243,7 +6267,7 @@
                 <w:noProof/>
                 <w:webHidden/>
               </w:rPr>
-              <w:instrText xml:space="preserve"> PAGEREF _Toc117171026 \h </w:instrText>
+              <w:instrText xml:space="preserve"> PAGEREF _Toc118101858 \h </w:instrText>
             </w:r>
             <w:r>
               <w:rPr>
@@ -6263,7 +6287,7 @@
                 <w:noProof/>
                 <w:webHidden/>
               </w:rPr>
-              <w:t>7</w:t>
+              <w:t>8</w:t>
             </w:r>
             <w:r>
               <w:rPr>
@@ -6283,10 +6307,12 @@
             <w:rPr>
               <w:rFonts w:asciiTheme="minorHAnsi" w:eastAsiaTheme="minorEastAsia" w:hAnsiTheme="minorHAnsi" w:cstheme="minorBidi"/>
               <w:noProof/>
+              <w:color w:val="auto"/>
+              <w:sz w:val="22"/>
               <w:lang w:val="en-US"/>
             </w:rPr>
           </w:pPr>
-          <w:hyperlink w:anchor="_Toc117171027" w:history="1">
+          <w:hyperlink w:anchor="_Toc118101859" w:history="1">
             <w:r>
               <w:rPr>
                 <w:rStyle w:val="Hyperlink"/>
@@ -6316,7 +6342,7 @@
                 <w:noProof/>
                 <w:webHidden/>
               </w:rPr>
-              <w:instrText xml:space="preserve"> PAGEREF _Toc117171027 \h </w:instrText>
+              <w:instrText xml:space="preserve"> PAGEREF _Toc118101859 \h </w:instrText>
             </w:r>
             <w:r>
               <w:rPr>
@@ -6336,7 +6362,7 @@
                 <w:noProof/>
                 <w:webHidden/>
               </w:rPr>
-              <w:t>9</w:t>
+              <w:t>10</w:t>
             </w:r>
             <w:r>
               <w:rPr>
@@ -6356,10 +6382,12 @@
             <w:rPr>
               <w:rFonts w:asciiTheme="minorHAnsi" w:eastAsiaTheme="minorEastAsia" w:hAnsiTheme="minorHAnsi" w:cstheme="minorBidi"/>
               <w:noProof/>
+              <w:color w:val="auto"/>
+              <w:sz w:val="22"/>
               <w:lang w:val="en-US"/>
             </w:rPr>
           </w:pPr>
-          <w:hyperlink w:anchor="_Toc117171028" w:history="1">
+          <w:hyperlink w:anchor="_Toc118101860" w:history="1">
             <w:r>
               <w:rPr>
                 <w:rStyle w:val="Hyperlink"/>
@@ -6398,7 +6426,7 @@
                 <w:noProof/>
                 <w:webHidden/>
               </w:rPr>
-              <w:instrText xml:space="preserve"> PAGEREF _Toc117171028 \h </w:instrText>
+              <w:instrText xml:space="preserve"> PAGEREF _Toc118101860 \h </w:instrText>
             </w:r>
             <w:r>
               <w:rPr>
@@ -6418,7 +6446,7 @@
                 <w:noProof/>
                 <w:webHidden/>
               </w:rPr>
-              <w:t>9</w:t>
+              <w:t>10</w:t>
             </w:r>
             <w:r>
               <w:rPr>
@@ -6438,10 +6466,12 @@
             <w:rPr>
               <w:rFonts w:asciiTheme="minorHAnsi" w:eastAsiaTheme="minorEastAsia" w:hAnsiTheme="minorHAnsi" w:cstheme="minorBidi"/>
               <w:noProof/>
+              <w:color w:val="auto"/>
+              <w:sz w:val="22"/>
               <w:lang w:val="en-US"/>
             </w:rPr>
           </w:pPr>
-          <w:hyperlink w:anchor="_Toc117171029" w:history="1">
+          <w:hyperlink w:anchor="_Toc118101861" w:history="1">
             <w:r>
               <w:rPr>
                 <w:rStyle w:val="Hyperlink"/>
@@ -6480,7 +6510,7 @@
                 <w:noProof/>
                 <w:webHidden/>
               </w:rPr>
-              <w:instrText xml:space="preserve"> PAGEREF _Toc117171029 \h </w:instrText>
+              <w:instrText xml:space="preserve"> PAGEREF _Toc118101861 \h </w:instrText>
             </w:r>
             <w:r>
               <w:rPr>
@@ -6500,7 +6530,7 @@
                 <w:noProof/>
                 <w:webHidden/>
               </w:rPr>
-              <w:t>9</w:t>
+              <w:t>10</w:t>
             </w:r>
             <w:r>
               <w:rPr>
@@ -6520,10 +6550,12 @@
             <w:rPr>
               <w:rFonts w:asciiTheme="minorHAnsi" w:eastAsiaTheme="minorEastAsia" w:hAnsiTheme="minorHAnsi" w:cstheme="minorBidi"/>
               <w:noProof/>
+              <w:color w:val="auto"/>
+              <w:sz w:val="22"/>
               <w:lang w:val="en-US"/>
             </w:rPr>
           </w:pPr>
-          <w:hyperlink w:anchor="_Toc117171030" w:history="1">
+          <w:hyperlink w:anchor="_Toc118101862" w:history="1">
             <w:r>
               <w:rPr>
                 <w:rStyle w:val="Hyperlink"/>
@@ -6562,7 +6594,7 @@
                 <w:noProof/>
                 <w:webHidden/>
               </w:rPr>
-              <w:instrText xml:space="preserve"> PAGEREF _Toc117171030 \h </w:instrText>
+              <w:instrText xml:space="preserve"> PAGEREF _Toc118101862 \h </w:instrText>
             </w:r>
             <w:r>
               <w:rPr>
@@ -6582,7 +6614,7 @@
                 <w:noProof/>
                 <w:webHidden/>
               </w:rPr>
-              <w:t>9</w:t>
+              <w:t>10</w:t>
             </w:r>
             <w:r>
               <w:rPr>
@@ -6602,10 +6634,12 @@
             <w:rPr>
               <w:rFonts w:asciiTheme="minorHAnsi" w:eastAsiaTheme="minorEastAsia" w:hAnsiTheme="minorHAnsi" w:cstheme="minorBidi"/>
               <w:noProof/>
+              <w:color w:val="auto"/>
+              <w:sz w:val="22"/>
               <w:lang w:val="en-US"/>
             </w:rPr>
           </w:pPr>
-          <w:hyperlink w:anchor="_Toc117171031" w:history="1">
+          <w:hyperlink w:anchor="_Toc118101863" w:history="1">
             <w:r>
               <w:rPr>
                 <w:rStyle w:val="Hyperlink"/>
@@ -6644,7 +6678,7 @@
                 <w:noProof/>
                 <w:webHidden/>
               </w:rPr>
-              <w:instrText xml:space="preserve"> PAGEREF _Toc117171031 \h </w:instrText>
+              <w:instrText xml:space="preserve"> PAGEREF _Toc118101863 \h </w:instrText>
             </w:r>
             <w:r>
               <w:rPr>
@@ -6684,10 +6718,12 @@
             <w:rPr>
               <w:rFonts w:asciiTheme="minorHAnsi" w:eastAsiaTheme="minorEastAsia" w:hAnsiTheme="minorHAnsi" w:cstheme="minorBidi"/>
               <w:noProof/>
+              <w:color w:val="auto"/>
+              <w:sz w:val="22"/>
               <w:lang w:val="en-US"/>
             </w:rPr>
           </w:pPr>
-          <w:hyperlink w:anchor="_Toc117171032" w:history="1">
+          <w:hyperlink w:anchor="_Toc118101864" w:history="1">
             <w:r>
               <w:rPr>
                 <w:rStyle w:val="Hyperlink"/>
@@ -6726,7 +6762,7 @@
                 <w:noProof/>
                 <w:webHidden/>
               </w:rPr>
-              <w:instrText xml:space="preserve"> PAGEREF _Toc117171032 \h </w:instrText>
+              <w:instrText xml:space="preserve"> PAGEREF _Toc118101864 \h </w:instrText>
             </w:r>
             <w:r>
               <w:rPr>
@@ -6746,7 +6782,7 @@
                 <w:noProof/>
                 <w:webHidden/>
               </w:rPr>
-              <w:t>10</w:t>
+              <w:t>11</w:t>
             </w:r>
             <w:r>
               <w:rPr>
@@ -6766,10 +6802,12 @@
             <w:rPr>
               <w:rFonts w:asciiTheme="minorHAnsi" w:eastAsiaTheme="minorEastAsia" w:hAnsiTheme="minorHAnsi" w:cstheme="minorBidi"/>
               <w:noProof/>
+              <w:color w:val="auto"/>
+              <w:sz w:val="22"/>
               <w:lang w:val="en-US"/>
             </w:rPr>
           </w:pPr>
-          <w:hyperlink w:anchor="_Toc117171033" w:history="1">
+          <w:hyperlink w:anchor="_Toc118101865" w:history="1">
             <w:r>
               <w:rPr>
                 <w:rStyle w:val="Hyperlink"/>
@@ -6808,7 +6846,7 @@
                 <w:noProof/>
                 <w:webHidden/>
               </w:rPr>
-              <w:instrText xml:space="preserve"> PAGEREF _Toc117171033 \h </w:instrText>
+              <w:instrText xml:space="preserve"> PAGEREF _Toc118101865 \h </w:instrText>
             </w:r>
             <w:r>
               <w:rPr>
@@ -6828,7 +6866,7 @@
                 <w:noProof/>
                 <w:webHidden/>
               </w:rPr>
-              <w:t>10</w:t>
+              <w:t>11</w:t>
             </w:r>
             <w:r>
               <w:rPr>
@@ -6848,10 +6886,12 @@
             <w:rPr>
               <w:rFonts w:asciiTheme="minorHAnsi" w:eastAsiaTheme="minorEastAsia" w:hAnsiTheme="minorHAnsi" w:cstheme="minorBidi"/>
               <w:noProof/>
+              <w:color w:val="auto"/>
+              <w:sz w:val="22"/>
               <w:lang w:val="en-US"/>
             </w:rPr>
           </w:pPr>
-          <w:hyperlink w:anchor="_Toc117171034" w:history="1">
+          <w:hyperlink w:anchor="_Toc118101866" w:history="1">
             <w:r>
               <w:rPr>
                 <w:rStyle w:val="Hyperlink"/>
@@ -6890,7 +6930,7 @@
                 <w:noProof/>
                 <w:webHidden/>
               </w:rPr>
-              <w:instrText xml:space="preserve"> PAGEREF _Toc117171034 \h </w:instrText>
+              <w:instrText xml:space="preserve"> PAGEREF _Toc118101866 \h </w:instrText>
             </w:r>
             <w:r>
               <w:rPr>
@@ -6910,7 +6950,7 @@
                 <w:noProof/>
                 <w:webHidden/>
               </w:rPr>
-              <w:t>10</w:t>
+              <w:t>11</w:t>
             </w:r>
             <w:r>
               <w:rPr>
@@ -6930,10 +6970,12 @@
             <w:rPr>
               <w:rFonts w:asciiTheme="minorHAnsi" w:eastAsiaTheme="minorEastAsia" w:hAnsiTheme="minorHAnsi" w:cstheme="minorBidi"/>
               <w:noProof/>
+              <w:color w:val="auto"/>
+              <w:sz w:val="22"/>
               <w:lang w:val="en-US"/>
             </w:rPr>
           </w:pPr>
-          <w:hyperlink w:anchor="_Toc117171035" w:history="1">
+          <w:hyperlink w:anchor="_Toc118101867" w:history="1">
             <w:r>
               <w:rPr>
                 <w:rStyle w:val="Hyperlink"/>
@@ -6972,7 +7014,7 @@
                 <w:noProof/>
                 <w:webHidden/>
               </w:rPr>
-              <w:instrText xml:space="preserve"> PAGEREF _Toc117171035 \h </w:instrText>
+              <w:instrText xml:space="preserve"> PAGEREF _Toc118101867 \h </w:instrText>
             </w:r>
             <w:r>
               <w:rPr>
@@ -7012,10 +7054,12 @@
             <w:rPr>
               <w:rFonts w:asciiTheme="minorHAnsi" w:eastAsiaTheme="minorEastAsia" w:hAnsiTheme="minorHAnsi" w:cstheme="minorBidi"/>
               <w:noProof/>
+              <w:color w:val="auto"/>
+              <w:sz w:val="22"/>
               <w:lang w:val="en-US"/>
             </w:rPr>
           </w:pPr>
-          <w:hyperlink w:anchor="_Toc117171036" w:history="1">
+          <w:hyperlink w:anchor="_Toc118101868" w:history="1">
             <w:r>
               <w:rPr>
                 <w:rStyle w:val="Hyperlink"/>
@@ -7054,7 +7098,7 @@
                 <w:noProof/>
                 <w:webHidden/>
               </w:rPr>
-              <w:instrText xml:space="preserve"> PAGEREF _Toc117171036 \h </w:instrText>
+              <w:instrText xml:space="preserve"> PAGEREF _Toc118101868 \h </w:instrText>
             </w:r>
             <w:r>
               <w:rPr>
@@ -7074,7 +7118,7 @@
                 <w:noProof/>
                 <w:webHidden/>
               </w:rPr>
-              <w:t>11</w:t>
+              <w:t>12</w:t>
             </w:r>
             <w:r>
               <w:rPr>
@@ -7094,10 +7138,12 @@
             <w:rPr>
               <w:rFonts w:asciiTheme="minorHAnsi" w:eastAsiaTheme="minorEastAsia" w:hAnsiTheme="minorHAnsi" w:cstheme="minorBidi"/>
               <w:noProof/>
+              <w:color w:val="auto"/>
+              <w:sz w:val="22"/>
               <w:lang w:val="en-US"/>
             </w:rPr>
           </w:pPr>
-          <w:hyperlink w:anchor="_Toc117171037" w:history="1">
+          <w:hyperlink w:anchor="_Toc118101869" w:history="1">
             <w:r>
               <w:rPr>
                 <w:rStyle w:val="Hyperlink"/>
@@ -7136,7 +7182,7 @@
                 <w:noProof/>
                 <w:webHidden/>
               </w:rPr>
-              <w:instrText xml:space="preserve"> PAGEREF _Toc117171037 \h </w:instrText>
+              <w:instrText xml:space="preserve"> PAGEREF _Toc118101869 \h </w:instrText>
             </w:r>
             <w:r>
               <w:rPr>
@@ -7156,7 +7202,7 @@
                 <w:noProof/>
                 <w:webHidden/>
               </w:rPr>
-              <w:t>13</w:t>
+              <w:t>14</w:t>
             </w:r>
             <w:r>
               <w:rPr>
@@ -7176,10 +7222,12 @@
             <w:rPr>
               <w:rFonts w:asciiTheme="minorHAnsi" w:eastAsiaTheme="minorEastAsia" w:hAnsiTheme="minorHAnsi" w:cstheme="minorBidi"/>
               <w:noProof/>
+              <w:color w:val="auto"/>
+              <w:sz w:val="22"/>
               <w:lang w:val="en-US"/>
             </w:rPr>
           </w:pPr>
-          <w:hyperlink w:anchor="_Toc117171038" w:history="1">
+          <w:hyperlink w:anchor="_Toc118101870" w:history="1">
             <w:r>
               <w:rPr>
                 <w:rStyle w:val="Hyperlink"/>
@@ -7218,7 +7266,7 @@
                 <w:noProof/>
                 <w:webHidden/>
               </w:rPr>
-              <w:instrText xml:space="preserve"> PAGEREF _Toc117171038 \h </w:instrText>
+              <w:instrText xml:space="preserve"> PAGEREF _Toc118101870 \h </w:instrText>
             </w:r>
             <w:r>
               <w:rPr>
@@ -7258,10 +7306,12 @@
             <w:rPr>
               <w:rFonts w:asciiTheme="minorHAnsi" w:eastAsiaTheme="minorEastAsia" w:hAnsiTheme="minorHAnsi" w:cstheme="minorBidi"/>
               <w:noProof/>
+              <w:color w:val="auto"/>
+              <w:sz w:val="22"/>
               <w:lang w:val="en-US"/>
             </w:rPr>
           </w:pPr>
-          <w:hyperlink w:anchor="_Toc117171039" w:history="1">
+          <w:hyperlink w:anchor="_Toc118101871" w:history="1">
             <w:r>
               <w:rPr>
                 <w:rStyle w:val="Hyperlink"/>
@@ -7291,7 +7341,7 @@
                 <w:noProof/>
                 <w:webHidden/>
               </w:rPr>
-              <w:instrText xml:space="preserve"> PAGEREF _Toc117171039 \h </w:instrText>
+              <w:instrText xml:space="preserve"> PAGEREF _Toc118101871 \h </w:instrText>
             </w:r>
             <w:r>
               <w:rPr>
@@ -7311,7 +7361,7 @@
                 <w:noProof/>
                 <w:webHidden/>
               </w:rPr>
-              <w:t>17</w:t>
+              <w:t>18</w:t>
             </w:r>
             <w:r>
               <w:rPr>
@@ -7331,10 +7381,12 @@
             <w:rPr>
               <w:rFonts w:asciiTheme="minorHAnsi" w:eastAsiaTheme="minorEastAsia" w:hAnsiTheme="minorHAnsi" w:cstheme="minorBidi"/>
               <w:noProof/>
+              <w:color w:val="auto"/>
+              <w:sz w:val="22"/>
               <w:lang w:val="en-US"/>
             </w:rPr>
           </w:pPr>
-          <w:hyperlink w:anchor="_Toc117171040" w:history="1">
+          <w:hyperlink w:anchor="_Toc118101872" w:history="1">
             <w:r>
               <w:rPr>
                 <w:rStyle w:val="Hyperlink"/>
@@ -7392,7 +7444,7 @@
                 <w:noProof/>
                 <w:webHidden/>
               </w:rPr>
-              <w:instrText xml:space="preserve"> PAGEREF _Toc117171040 \h </w:instrText>
+              <w:instrText xml:space="preserve"> PAGEREF _Toc118101872 \h </w:instrText>
             </w:r>
             <w:r>
               <w:rPr>
@@ -7412,7 +7464,157 @@
                 <w:noProof/>
                 <w:webHidden/>
               </w:rPr>
-              <w:t>17</w:t>
+              <w:t>18</w:t>
+            </w:r>
+            <w:r>
+              <w:rPr>
+                <w:noProof/>
+                <w:webHidden/>
+              </w:rPr>
+              <w:fldChar w:fldCharType="end"/>
+            </w:r>
+          </w:hyperlink>
+        </w:p>
+        <w:p>
+          <w:pPr>
+            <w:pStyle w:val="TOC2"/>
+            <w:tabs>
+              <w:tab w:val="right" w:leader="dot" w:pos="9019"/>
+            </w:tabs>
+            <w:rPr>
+              <w:rFonts w:asciiTheme="minorHAnsi" w:eastAsiaTheme="minorEastAsia" w:hAnsiTheme="minorHAnsi" w:cstheme="minorBidi"/>
+              <w:noProof/>
+              <w:color w:val="auto"/>
+              <w:sz w:val="22"/>
+              <w:lang w:val="en-US"/>
+            </w:rPr>
+          </w:pPr>
+          <w:hyperlink w:anchor="_Toc118101873" w:history="1">
+            <w:r>
+              <w:rPr>
+                <w:rStyle w:val="Hyperlink"/>
+                <w:b/>
+                <w:bCs/>
+                <w:noProof/>
+                <w:lang w:val="en-US"/>
+              </w:rPr>
+              <w:t>3.2. Phương pháp lọc ngữ cảnh sau</w:t>
+            </w:r>
+            <w:r>
+              <w:rPr>
+                <w:noProof/>
+                <w:webHidden/>
+              </w:rPr>
+              <w:tab/>
+            </w:r>
+            <w:r>
+              <w:rPr>
+                <w:noProof/>
+                <w:webHidden/>
+              </w:rPr>
+              <w:fldChar w:fldCharType="begin"/>
+            </w:r>
+            <w:r>
+              <w:rPr>
+                <w:noProof/>
+                <w:webHidden/>
+              </w:rPr>
+              <w:instrText xml:space="preserve"> PAGEREF _Toc118101873 \h </w:instrText>
+            </w:r>
+            <w:r>
+              <w:rPr>
+                <w:noProof/>
+                <w:webHidden/>
+              </w:rPr>
+            </w:r>
+            <w:r>
+              <w:rPr>
+                <w:noProof/>
+                <w:webHidden/>
+              </w:rPr>
+              <w:fldChar w:fldCharType="separate"/>
+            </w:r>
+            <w:r>
+              <w:rPr>
+                <w:noProof/>
+                <w:webHidden/>
+              </w:rPr>
+              <w:t>31</w:t>
+            </w:r>
+            <w:r>
+              <w:rPr>
+                <w:noProof/>
+                <w:webHidden/>
+              </w:rPr>
+              <w:fldChar w:fldCharType="end"/>
+            </w:r>
+          </w:hyperlink>
+        </w:p>
+        <w:p>
+          <w:pPr>
+            <w:pStyle w:val="TOC2"/>
+            <w:tabs>
+              <w:tab w:val="right" w:leader="dot" w:pos="9019"/>
+            </w:tabs>
+            <w:rPr>
+              <w:rFonts w:asciiTheme="minorHAnsi" w:eastAsiaTheme="minorEastAsia" w:hAnsiTheme="minorHAnsi" w:cstheme="minorBidi"/>
+              <w:noProof/>
+              <w:color w:val="auto"/>
+              <w:sz w:val="22"/>
+              <w:lang w:val="en-US"/>
+            </w:rPr>
+          </w:pPr>
+          <w:hyperlink w:anchor="_Toc118101874" w:history="1">
+            <w:r>
+              <w:rPr>
+                <w:rStyle w:val="Hyperlink"/>
+                <w:b/>
+                <w:bCs/>
+                <w:noProof/>
+                <w:lang w:val="en-US"/>
+              </w:rPr>
+              <w:t>3.3. Phân chia gợi ý theo ngữ cảnh</w:t>
+            </w:r>
+            <w:r>
+              <w:rPr>
+                <w:noProof/>
+                <w:webHidden/>
+              </w:rPr>
+              <w:tab/>
+            </w:r>
+            <w:r>
+              <w:rPr>
+                <w:noProof/>
+                <w:webHidden/>
+              </w:rPr>
+              <w:fldChar w:fldCharType="begin"/>
+            </w:r>
+            <w:r>
+              <w:rPr>
+                <w:noProof/>
+                <w:webHidden/>
+              </w:rPr>
+              <w:instrText xml:space="preserve"> PAGEREF _Toc118101874 \h </w:instrText>
+            </w:r>
+            <w:r>
+              <w:rPr>
+                <w:noProof/>
+                <w:webHidden/>
+              </w:rPr>
+            </w:r>
+            <w:r>
+              <w:rPr>
+                <w:noProof/>
+                <w:webHidden/>
+              </w:rPr>
+              <w:fldChar w:fldCharType="separate"/>
+            </w:r>
+            <w:r>
+              <w:rPr>
+                <w:noProof/>
+                <w:webHidden/>
+              </w:rPr>
+              <w:t>33</w:t>
             </w:r>
             <w:r>
               <w:rPr>
@@ -7425,7 +7627,6 @@
         </w:p>
         <w:p>
           <w:r>
-            <w:lastRenderedPageBreak/>
             <w:fldChar w:fldCharType="end"/>
           </w:r>
         </w:p>
@@ -7588,7 +7789,7 @@
           <w:szCs w:val="32"/>
         </w:rPr>
       </w:pPr>
-      <w:bookmarkStart w:id="30" w:name="_Toc117171023"/>
+      <w:bookmarkStart w:id="30" w:name="_Toc118101855"/>
       <w:r>
         <w:rPr>
           <w:rFonts w:eastAsia="Times New Roman" w:cs="Times New Roman"/>
@@ -7596,7 +7797,6 @@
           <w:sz w:val="32"/>
           <w:szCs w:val="32"/>
         </w:rPr>
-        <w:lastRenderedPageBreak/>
         <w:t>DANH MỤC CHỮ VIẾT TẮT</w:t>
       </w:r>
       <w:bookmarkEnd w:id="30"/>
@@ -8284,7 +8484,7 @@
           <w:szCs w:val="32"/>
         </w:rPr>
       </w:pPr>
-      <w:bookmarkStart w:id="31" w:name="_Toc117171024"/>
+      <w:bookmarkStart w:id="31" w:name="_Toc118101856"/>
       <w:r>
         <w:rPr>
           <w:rFonts w:eastAsia="Times New Roman" w:cs="Times New Roman"/>
@@ -8292,7 +8492,6 @@
           <w:sz w:val="32"/>
           <w:szCs w:val="32"/>
         </w:rPr>
-        <w:lastRenderedPageBreak/>
         <w:t>DANH MỤC CÁC BẢNG</w:t>
       </w:r>
       <w:bookmarkEnd w:id="31"/>
@@ -8530,7 +8729,7 @@
           <w:szCs w:val="32"/>
         </w:rPr>
       </w:pPr>
-      <w:bookmarkStart w:id="32" w:name="_Toc117171025"/>
+      <w:bookmarkStart w:id="32" w:name="_Toc118101857"/>
       <w:r>
         <w:rPr>
           <w:rFonts w:eastAsia="Times New Roman" w:cs="Times New Roman"/>
@@ -8999,7 +9198,7 @@
         <w:ind w:firstLine="0"/>
         <w:jc w:val="center"/>
       </w:pPr>
-      <w:bookmarkStart w:id="33" w:name="_Toc117171026"/>
+      <w:bookmarkStart w:id="33" w:name="_Toc118101858"/>
       <w:r>
         <w:rPr>
           <w:rFonts w:eastAsia="Times New Roman" w:cs="Times New Roman"/>
@@ -9196,7 +9395,7 @@
           <w:szCs w:val="32"/>
         </w:rPr>
       </w:pPr>
-      <w:bookmarkStart w:id="34" w:name="_Toc117171027"/>
+      <w:bookmarkStart w:id="34" w:name="_Toc118101859"/>
       <w:r>
         <w:rPr>
           <w:rFonts w:cs="Times New Roman"/>
@@ -9253,7 +9452,7 @@
           <w:lang w:val="en-US"/>
         </w:rPr>
       </w:pPr>
-      <w:bookmarkStart w:id="35" w:name="_Toc117171028"/>
+      <w:bookmarkStart w:id="35" w:name="_Toc118101860"/>
       <w:r>
         <w:rPr>
           <w:rFonts w:eastAsia="Times New Roman" w:cs="Times New Roman"/>
@@ -9287,7 +9486,7 @@
           <w:szCs w:val="26"/>
         </w:rPr>
       </w:pPr>
-      <w:bookmarkStart w:id="36" w:name="_Toc117171029"/>
+      <w:bookmarkStart w:id="36" w:name="_Toc118101861"/>
       <w:r>
         <w:rPr>
           <w:rFonts w:eastAsia="Times New Roman" w:cs="Times New Roman"/>
@@ -9368,7 +9567,7 @@
           <w:szCs w:val="26"/>
         </w:rPr>
       </w:pPr>
-      <w:bookmarkStart w:id="37" w:name="_Toc117171030"/>
+      <w:bookmarkStart w:id="37" w:name="_Toc118101862"/>
       <w:r>
         <w:rPr>
           <w:rFonts w:eastAsia="Times New Roman" w:cs="Times New Roman"/>
@@ -9434,7 +9633,7 @@
           <w:szCs w:val="26"/>
         </w:rPr>
       </w:pPr>
-      <w:bookmarkStart w:id="38" w:name="_Toc117171031"/>
+      <w:bookmarkStart w:id="38" w:name="_Toc118101863"/>
       <w:r>
         <w:rPr>
           <w:rFonts w:eastAsia="Times New Roman" w:cs="Times New Roman"/>
@@ -9565,7 +9764,7 @@
           <w:szCs w:val="26"/>
         </w:rPr>
       </w:pPr>
-      <w:bookmarkStart w:id="39" w:name="_Toc117171032"/>
+      <w:bookmarkStart w:id="39" w:name="_Toc118101864"/>
       <w:r>
         <w:rPr>
           <w:rFonts w:eastAsia="Times New Roman" w:cs="Times New Roman"/>
@@ -9628,7 +9827,7 @@
           <w:szCs w:val="26"/>
         </w:rPr>
       </w:pPr>
-      <w:bookmarkStart w:id="40" w:name="_Toc117171033"/>
+      <w:bookmarkStart w:id="40" w:name="_Toc118101865"/>
       <w:r>
         <w:rPr>
           <w:rFonts w:eastAsia="Times New Roman" w:cs="Times New Roman"/>
@@ -9677,7 +9876,7 @@
           <w:szCs w:val="26"/>
         </w:rPr>
       </w:pPr>
-      <w:bookmarkStart w:id="41" w:name="_Toc117171034"/>
+      <w:bookmarkStart w:id="41" w:name="_Toc118101866"/>
       <w:r>
         <w:rPr>
           <w:rFonts w:eastAsia="Times New Roman" w:cs="Times New Roman"/>
@@ -9759,7 +9958,7 @@
           <w:szCs w:val="26"/>
         </w:rPr>
       </w:pPr>
-      <w:bookmarkStart w:id="42" w:name="_Toc117171035"/>
+      <w:bookmarkStart w:id="42" w:name="_Toc118101867"/>
       <w:r>
         <w:rPr>
           <w:rFonts w:eastAsia="Times New Roman" w:cs="Times New Roman"/>
@@ -9818,7 +10017,7 @@
           <w:szCs w:val="26"/>
         </w:rPr>
       </w:pPr>
-      <w:bookmarkStart w:id="43" w:name="_Toc117171036"/>
+      <w:bookmarkStart w:id="43" w:name="_Toc118101868"/>
       <w:r>
         <w:rPr>
           <w:rFonts w:eastAsia="Times New Roman" w:cs="Times New Roman"/>
@@ -11811,7 +12010,7 @@
           <w:szCs w:val="26"/>
         </w:rPr>
       </w:pPr>
-      <w:bookmarkStart w:id="49" w:name="_Toc117171037"/>
+      <w:bookmarkStart w:id="49" w:name="_Toc118101869"/>
       <w:r>
         <w:rPr>
           <w:rFonts w:eastAsia="Times New Roman" w:cs="Times New Roman"/>
@@ -12302,7 +12501,7 @@
           <w:szCs w:val="26"/>
         </w:rPr>
       </w:pPr>
-      <w:bookmarkStart w:id="54" w:name="_Toc117171038"/>
+      <w:bookmarkStart w:id="54" w:name="_Toc118101870"/>
       <w:r>
         <w:rPr>
           <w:rFonts w:eastAsia="Times New Roman" w:cs="Times New Roman"/>
@@ -12639,7 +12838,7 @@
           <w:szCs w:val="32"/>
         </w:rPr>
       </w:pPr>
-      <w:bookmarkStart w:id="56" w:name="_Toc117171039"/>
+      <w:bookmarkStart w:id="56" w:name="_Toc118101871"/>
       <w:r>
         <w:rPr>
           <w:rFonts w:cs="Times New Roman"/>
@@ -12682,7 +12881,7 @@
         </w:rPr>
       </w:pPr>
       <w:bookmarkStart w:id="57" w:name="_9521sxspfjv7" w:colFirst="0" w:colLast="0"/>
-      <w:bookmarkStart w:id="58" w:name="_Toc117171040"/>
+      <w:bookmarkStart w:id="58" w:name="_Toc118101872"/>
       <w:bookmarkEnd w:id="57"/>
       <w:r>
         <w:rPr>
@@ -39693,6 +39892,7 @@
           <w:lang w:val="en-US"/>
         </w:rPr>
       </w:pPr>
+      <w:bookmarkStart w:id="64" w:name="_Toc118101873"/>
       <w:r>
         <w:rPr>
           <w:b/>
@@ -39824,6 +40024,7 @@
         </w:rPr>
         <w:t>sau</w:t>
       </w:r>
+      <w:bookmarkEnd w:id="64"/>
       <w:proofErr w:type="spellEnd"/>
     </w:p>
     <w:p>
@@ -41093,6 +41294,7 @@
           <w:lang w:val="en-US"/>
         </w:rPr>
       </w:pPr>
+      <w:bookmarkStart w:id="65" w:name="_Toc118101874"/>
       <w:r>
         <w:rPr>
           <w:b/>
@@ -41202,6 +41404,7 @@
         </w:rPr>
         <w:t>cảnh</w:t>
       </w:r>
+      <w:bookmarkEnd w:id="65"/>
       <w:proofErr w:type="spellEnd"/>
     </w:p>
     <w:p>
@@ -42459,6 +42662,1536 @@
     <w:p>
       <w:pPr>
         <w:rPr>
+          <w:rFonts w:cs="Times New Roman"/>
+          <w:szCs w:val="26"/>
+        </w:rPr>
+      </w:pPr>
+    </w:p>
+    <w:p>
+      <w:pPr>
+        <w:rPr>
+          <w:rFonts w:cs="Times New Roman"/>
+          <w:szCs w:val="26"/>
+        </w:rPr>
+      </w:pPr>
+    </w:p>
+    <w:p>
+      <w:pPr>
+        <w:rPr>
+          <w:rFonts w:cs="Times New Roman"/>
+          <w:szCs w:val="26"/>
+        </w:rPr>
+      </w:pPr>
+    </w:p>
+    <w:p>
+      <w:pPr>
+        <w:rPr>
+          <w:rFonts w:cs="Times New Roman"/>
+          <w:szCs w:val="26"/>
+        </w:rPr>
+      </w:pPr>
+    </w:p>
+    <w:p>
+      <w:pPr>
+        <w:rPr>
+          <w:rFonts w:cs="Times New Roman"/>
+          <w:szCs w:val="26"/>
+        </w:rPr>
+      </w:pPr>
+    </w:p>
+    <w:p>
+      <w:pPr>
+        <w:rPr>
+          <w:rFonts w:cs="Times New Roman"/>
+          <w:szCs w:val="26"/>
+        </w:rPr>
+      </w:pPr>
+    </w:p>
+    <w:p>
+      <w:pPr>
+        <w:rPr>
+          <w:rFonts w:cs="Times New Roman"/>
+          <w:szCs w:val="26"/>
+        </w:rPr>
+      </w:pPr>
+    </w:p>
+    <w:p>
+      <w:pPr>
+        <w:rPr>
+          <w:rFonts w:cs="Times New Roman"/>
+          <w:szCs w:val="26"/>
+        </w:rPr>
+      </w:pPr>
+    </w:p>
+    <w:p>
+      <w:pPr>
+        <w:rPr>
+          <w:rFonts w:cs="Times New Roman"/>
+          <w:szCs w:val="26"/>
+        </w:rPr>
+      </w:pPr>
+    </w:p>
+    <w:p>
+      <w:pPr>
+        <w:rPr>
+          <w:rFonts w:cs="Times New Roman"/>
+          <w:szCs w:val="26"/>
+        </w:rPr>
+      </w:pPr>
+    </w:p>
+    <w:p>
+      <w:pPr>
+        <w:rPr>
+          <w:rFonts w:cs="Times New Roman"/>
+          <w:szCs w:val="26"/>
+        </w:rPr>
+      </w:pPr>
+    </w:p>
+    <w:p>
+      <w:pPr>
+        <w:rPr>
+          <w:rFonts w:cs="Times New Roman"/>
+          <w:szCs w:val="26"/>
+        </w:rPr>
+      </w:pPr>
+    </w:p>
+    <w:p>
+      <w:pPr>
+        <w:rPr>
+          <w:rFonts w:cs="Times New Roman"/>
+          <w:szCs w:val="26"/>
+        </w:rPr>
+      </w:pPr>
+    </w:p>
+    <w:p>
+      <w:pPr>
+        <w:rPr>
+          <w:rFonts w:cs="Times New Roman"/>
+          <w:szCs w:val="26"/>
+        </w:rPr>
+      </w:pPr>
+    </w:p>
+    <w:p>
+      <w:pPr>
+        <w:rPr>
+          <w:rFonts w:cs="Times New Roman"/>
+          <w:szCs w:val="26"/>
+        </w:rPr>
+      </w:pPr>
+    </w:p>
+    <w:p>
+      <w:pPr>
+        <w:rPr>
+          <w:rFonts w:cs="Times New Roman"/>
+          <w:szCs w:val="26"/>
+        </w:rPr>
+      </w:pPr>
+    </w:p>
+    <w:p>
+      <w:pPr>
+        <w:rPr>
+          <w:rFonts w:cs="Times New Roman"/>
+          <w:szCs w:val="26"/>
+        </w:rPr>
+      </w:pPr>
+    </w:p>
+    <w:p>
+      <w:pPr>
+        <w:rPr>
+          <w:rFonts w:cs="Times New Roman"/>
+          <w:szCs w:val="26"/>
+        </w:rPr>
+      </w:pPr>
+    </w:p>
+    <w:p>
+      <w:pPr>
+        <w:rPr>
+          <w:rFonts w:cs="Times New Roman"/>
+          <w:szCs w:val="26"/>
+        </w:rPr>
+      </w:pPr>
+    </w:p>
+    <w:p>
+      <w:pPr>
+        <w:rPr>
+          <w:rFonts w:cs="Times New Roman"/>
+          <w:szCs w:val="26"/>
+        </w:rPr>
+      </w:pPr>
+    </w:p>
+    <w:p>
+      <w:pPr>
+        <w:rPr>
+          <w:rFonts w:cs="Times New Roman"/>
+          <w:szCs w:val="26"/>
+        </w:rPr>
+      </w:pPr>
+    </w:p>
+    <w:p>
+      <w:pPr>
+        <w:rPr>
+          <w:rFonts w:cs="Times New Roman"/>
+          <w:szCs w:val="26"/>
+        </w:rPr>
+      </w:pPr>
+    </w:p>
+    <w:p>
+      <w:pPr>
+        <w:rPr>
+          <w:rFonts w:cs="Times New Roman"/>
+          <w:szCs w:val="26"/>
+        </w:rPr>
+      </w:pPr>
+    </w:p>
+    <w:p>
+      <w:pPr>
+        <w:rPr>
+          <w:rFonts w:cs="Times New Roman"/>
+          <w:szCs w:val="26"/>
+        </w:rPr>
+      </w:pPr>
+    </w:p>
+    <w:p>
+      <w:pPr>
+        <w:ind w:firstLine="0"/>
+        <w:rPr>
+          <w:rFonts w:cs="Times New Roman"/>
+          <w:szCs w:val="26"/>
+        </w:rPr>
+      </w:pPr>
+    </w:p>
+    <w:p>
+      <w:pPr>
+        <w:pStyle w:val="Heading1"/>
+        <w:ind w:firstLine="0"/>
+        <w:jc w:val="center"/>
+        <w:rPr>
+          <w:b/>
+          <w:bCs/>
+          <w:sz w:val="32"/>
+          <w:szCs w:val="32"/>
+          <w:lang w:val="en-US"/>
+        </w:rPr>
+      </w:pPr>
+      <w:proofErr w:type="spellStart"/>
+      <w:r>
+        <w:rPr>
+          <w:b/>
+          <w:bCs/>
+          <w:sz w:val="32"/>
+          <w:szCs w:val="32"/>
+          <w:lang w:val="en-US"/>
+        </w:rPr>
+        <w:lastRenderedPageBreak/>
+        <w:t>Chương</w:t>
+      </w:r>
+      <w:proofErr w:type="spellEnd"/>
+      <w:r>
+        <w:rPr>
+          <w:b/>
+          <w:bCs/>
+          <w:sz w:val="32"/>
+          <w:szCs w:val="32"/>
+          <w:lang w:val="en-US"/>
+        </w:rPr>
+        <w:t xml:space="preserve"> 4: </w:t>
+      </w:r>
+      <w:proofErr w:type="spellStart"/>
+      <w:r>
+        <w:rPr>
+          <w:b/>
+          <w:bCs/>
+          <w:sz w:val="32"/>
+          <w:szCs w:val="32"/>
+          <w:lang w:val="en-US"/>
+        </w:rPr>
+        <w:t>Giải</w:t>
+      </w:r>
+      <w:proofErr w:type="spellEnd"/>
+      <w:r>
+        <w:rPr>
+          <w:b/>
+          <w:bCs/>
+          <w:sz w:val="32"/>
+          <w:szCs w:val="32"/>
+          <w:lang w:val="en-US"/>
+        </w:rPr>
+        <w:t xml:space="preserve"> </w:t>
+      </w:r>
+      <w:proofErr w:type="spellStart"/>
+      <w:r>
+        <w:rPr>
+          <w:b/>
+          <w:bCs/>
+          <w:sz w:val="32"/>
+          <w:szCs w:val="32"/>
+          <w:lang w:val="en-US"/>
+        </w:rPr>
+        <w:t>pháp</w:t>
+      </w:r>
+      <w:proofErr w:type="spellEnd"/>
+      <w:r>
+        <w:rPr>
+          <w:b/>
+          <w:bCs/>
+          <w:sz w:val="32"/>
+          <w:szCs w:val="32"/>
+          <w:lang w:val="en-US"/>
+        </w:rPr>
+        <w:t xml:space="preserve"> – </w:t>
+      </w:r>
+      <w:proofErr w:type="spellStart"/>
+      <w:r>
+        <w:rPr>
+          <w:b/>
+          <w:bCs/>
+          <w:sz w:val="32"/>
+          <w:szCs w:val="32"/>
+          <w:lang w:val="en-US"/>
+        </w:rPr>
+        <w:t>Xây</w:t>
+      </w:r>
+      <w:proofErr w:type="spellEnd"/>
+      <w:r>
+        <w:rPr>
+          <w:b/>
+          <w:bCs/>
+          <w:sz w:val="32"/>
+          <w:szCs w:val="32"/>
+          <w:lang w:val="en-US"/>
+        </w:rPr>
+        <w:t xml:space="preserve"> </w:t>
+      </w:r>
+      <w:proofErr w:type="spellStart"/>
+      <w:r>
+        <w:rPr>
+          <w:b/>
+          <w:bCs/>
+          <w:sz w:val="32"/>
+          <w:szCs w:val="32"/>
+          <w:lang w:val="en-US"/>
+        </w:rPr>
+        <w:t>dựng</w:t>
+      </w:r>
+      <w:proofErr w:type="spellEnd"/>
+      <w:r>
+        <w:rPr>
+          <w:b/>
+          <w:bCs/>
+          <w:sz w:val="32"/>
+          <w:szCs w:val="32"/>
+          <w:lang w:val="en-US"/>
+        </w:rPr>
+        <w:t xml:space="preserve"> </w:t>
+      </w:r>
+      <w:proofErr w:type="spellStart"/>
+      <w:r>
+        <w:rPr>
+          <w:b/>
+          <w:bCs/>
+          <w:sz w:val="32"/>
+          <w:szCs w:val="32"/>
+          <w:lang w:val="en-US"/>
+        </w:rPr>
+        <w:t>ứng</w:t>
+      </w:r>
+      <w:proofErr w:type="spellEnd"/>
+      <w:r>
+        <w:rPr>
+          <w:b/>
+          <w:bCs/>
+          <w:sz w:val="32"/>
+          <w:szCs w:val="32"/>
+          <w:lang w:val="en-US"/>
+        </w:rPr>
+        <w:t xml:space="preserve"> </w:t>
+      </w:r>
+      <w:proofErr w:type="spellStart"/>
+      <w:r>
+        <w:rPr>
+          <w:b/>
+          <w:bCs/>
+          <w:sz w:val="32"/>
+          <w:szCs w:val="32"/>
+          <w:lang w:val="en-US"/>
+        </w:rPr>
+        <w:t>dụng</w:t>
+      </w:r>
+      <w:proofErr w:type="spellEnd"/>
+    </w:p>
+    <w:p>
+      <w:pPr>
+        <w:rPr>
+          <w:lang w:val="en-US"/>
+        </w:rPr>
+      </w:pPr>
+    </w:p>
+    <w:p>
+      <w:pPr>
+        <w:rPr>
+          <w:lang w:val="vi-VN"/>
+        </w:rPr>
+      </w:pPr>
+      <w:r>
+        <w:rPr>
+          <w:lang w:val="vi-VN"/>
+        </w:rPr>
+        <w:t>Chương này thực hiện mô tả các thu thập dữ liệu sử dụng trong bài toán gợi ý có kết hợp yếu tố ngữ cảnh. Đồng thời đưa ra cách kiểm nghiệm tính chính xác của hệ thống. Và từng bước triển khai hệ thống gợi ý thành một hệ thống thực tế.</w:t>
+      </w:r>
+    </w:p>
+    <w:p>
+      <w:pPr>
+        <w:pStyle w:val="Heading2"/>
+        <w:ind w:firstLine="0"/>
+        <w:rPr>
+          <w:b/>
+          <w:bCs/>
+          <w:sz w:val="26"/>
+          <w:szCs w:val="26"/>
+          <w:lang w:val="en-US"/>
+        </w:rPr>
+      </w:pPr>
+      <w:r>
+        <w:rPr>
+          <w:b/>
+          <w:bCs/>
+          <w:sz w:val="26"/>
+          <w:szCs w:val="26"/>
+          <w:lang w:val="en-US"/>
+        </w:rPr>
+        <w:t xml:space="preserve">4.1. </w:t>
+      </w:r>
+      <w:proofErr w:type="spellStart"/>
+      <w:r>
+        <w:rPr>
+          <w:b/>
+          <w:bCs/>
+          <w:sz w:val="26"/>
+          <w:szCs w:val="26"/>
+          <w:lang w:val="en-US"/>
+        </w:rPr>
+        <w:t>Tập</w:t>
+      </w:r>
+      <w:proofErr w:type="spellEnd"/>
+      <w:r>
+        <w:rPr>
+          <w:b/>
+          <w:bCs/>
+          <w:sz w:val="26"/>
+          <w:szCs w:val="26"/>
+          <w:lang w:val="en-US"/>
+        </w:rPr>
+        <w:t xml:space="preserve"> </w:t>
+      </w:r>
+      <w:proofErr w:type="spellStart"/>
+      <w:r>
+        <w:rPr>
+          <w:b/>
+          <w:bCs/>
+          <w:sz w:val="26"/>
+          <w:szCs w:val="26"/>
+          <w:lang w:val="en-US"/>
+        </w:rPr>
+        <w:t>dữ</w:t>
+      </w:r>
+      <w:proofErr w:type="spellEnd"/>
+      <w:r>
+        <w:rPr>
+          <w:b/>
+          <w:bCs/>
+          <w:sz w:val="26"/>
+          <w:szCs w:val="26"/>
+          <w:lang w:val="en-US"/>
+        </w:rPr>
+        <w:t xml:space="preserve"> </w:t>
+      </w:r>
+      <w:proofErr w:type="spellStart"/>
+      <w:r>
+        <w:rPr>
+          <w:b/>
+          <w:bCs/>
+          <w:sz w:val="26"/>
+          <w:szCs w:val="26"/>
+          <w:lang w:val="en-US"/>
+        </w:rPr>
+        <w:t>liệu</w:t>
+      </w:r>
+      <w:proofErr w:type="spellEnd"/>
+    </w:p>
+    <w:p>
+      <w:pPr>
+        <w:rPr>
+          <w:lang w:val="vi-VN"/>
+        </w:rPr>
+      </w:pPr>
+      <w:r>
+        <w:rPr>
+          <w:lang w:val="vi-VN"/>
+        </w:rPr>
+        <w:t xml:space="preserve">Trong phạm vi </w:t>
+      </w:r>
+      <w:r>
+        <w:rPr>
+          <w:lang w:val="vi-VN"/>
+        </w:rPr>
+        <w:t>khóa luận</w:t>
+      </w:r>
+      <w:r>
+        <w:rPr>
+          <w:lang w:val="vi-VN"/>
+        </w:rPr>
+        <w:t xml:space="preserve">, tập dữ liệu được sử dụng để xây dựng hệ thống gợi ý là bộ dữ liệu </w:t>
+      </w:r>
+      <w:r>
+        <w:t>Tourpedia</w:t>
+      </w:r>
+      <w:r>
+        <w:rPr>
+          <w:lang w:val="vi-VN"/>
+        </w:rPr>
+        <w:t xml:space="preserve">. Là bộ dữ liệu về </w:t>
+      </w:r>
+      <w:r>
+        <w:t>địa điểm du lịch</w:t>
+      </w:r>
+      <w:r>
+        <w:rPr>
+          <w:lang w:val="vi-VN"/>
+        </w:rPr>
+        <w:t xml:space="preserve"> được đánh giá ở nhiều các bối cảnh khác nhau.</w:t>
+      </w:r>
+    </w:p>
+    <w:p>
+      <w:pPr>
+        <w:pStyle w:val="Heading3"/>
+        <w:rPr>
+          <w:b/>
+          <w:bCs/>
+          <w:color w:val="000000" w:themeColor="text1"/>
+          <w:sz w:val="26"/>
+          <w:szCs w:val="26"/>
+          <w:lang w:val="en-US"/>
+        </w:rPr>
+      </w:pPr>
+      <w:r>
+        <w:rPr>
+          <w:b/>
+          <w:bCs/>
+          <w:color w:val="000000" w:themeColor="text1"/>
+          <w:sz w:val="26"/>
+          <w:szCs w:val="26"/>
+          <w:lang w:val="en-US"/>
+        </w:rPr>
+        <w:t xml:space="preserve">4.1.1. </w:t>
+      </w:r>
+      <w:proofErr w:type="spellStart"/>
+      <w:r>
+        <w:rPr>
+          <w:b/>
+          <w:bCs/>
+          <w:color w:val="000000" w:themeColor="text1"/>
+          <w:sz w:val="26"/>
+          <w:szCs w:val="26"/>
+          <w:lang w:val="en-US"/>
+        </w:rPr>
+        <w:t>Giới</w:t>
+      </w:r>
+      <w:proofErr w:type="spellEnd"/>
+      <w:r>
+        <w:rPr>
+          <w:b/>
+          <w:bCs/>
+          <w:color w:val="000000" w:themeColor="text1"/>
+          <w:sz w:val="26"/>
+          <w:szCs w:val="26"/>
+          <w:lang w:val="en-US"/>
+        </w:rPr>
+        <w:t xml:space="preserve"> </w:t>
+      </w:r>
+      <w:proofErr w:type="spellStart"/>
+      <w:r>
+        <w:rPr>
+          <w:b/>
+          <w:bCs/>
+          <w:color w:val="000000" w:themeColor="text1"/>
+          <w:sz w:val="26"/>
+          <w:szCs w:val="26"/>
+          <w:lang w:val="en-US"/>
+        </w:rPr>
+        <w:t>thiệu</w:t>
+      </w:r>
+      <w:proofErr w:type="spellEnd"/>
+      <w:r>
+        <w:rPr>
+          <w:b/>
+          <w:bCs/>
+          <w:color w:val="000000" w:themeColor="text1"/>
+          <w:sz w:val="26"/>
+          <w:szCs w:val="26"/>
+          <w:lang w:val="en-US"/>
+        </w:rPr>
+        <w:t xml:space="preserve"> </w:t>
+      </w:r>
+      <w:proofErr w:type="spellStart"/>
+      <w:r>
+        <w:rPr>
+          <w:b/>
+          <w:bCs/>
+          <w:color w:val="000000" w:themeColor="text1"/>
+          <w:sz w:val="26"/>
+          <w:szCs w:val="26"/>
+          <w:lang w:val="en-US"/>
+        </w:rPr>
+        <w:t>về</w:t>
+      </w:r>
+      <w:proofErr w:type="spellEnd"/>
+      <w:r>
+        <w:rPr>
+          <w:b/>
+          <w:bCs/>
+          <w:color w:val="000000" w:themeColor="text1"/>
+          <w:sz w:val="26"/>
+          <w:szCs w:val="26"/>
+          <w:lang w:val="en-US"/>
+        </w:rPr>
+        <w:t xml:space="preserve"> </w:t>
+      </w:r>
+      <w:proofErr w:type="spellStart"/>
+      <w:r>
+        <w:rPr>
+          <w:b/>
+          <w:bCs/>
+          <w:color w:val="000000" w:themeColor="text1"/>
+          <w:sz w:val="26"/>
+          <w:szCs w:val="26"/>
+          <w:lang w:val="en-US"/>
+        </w:rPr>
+        <w:t>tập</w:t>
+      </w:r>
+      <w:proofErr w:type="spellEnd"/>
+      <w:r>
+        <w:rPr>
+          <w:b/>
+          <w:bCs/>
+          <w:color w:val="000000" w:themeColor="text1"/>
+          <w:sz w:val="26"/>
+          <w:szCs w:val="26"/>
+          <w:lang w:val="en-US"/>
+        </w:rPr>
+        <w:t xml:space="preserve"> </w:t>
+      </w:r>
+      <w:proofErr w:type="spellStart"/>
+      <w:r>
+        <w:rPr>
+          <w:b/>
+          <w:bCs/>
+          <w:color w:val="000000" w:themeColor="text1"/>
+          <w:sz w:val="26"/>
+          <w:szCs w:val="26"/>
+          <w:lang w:val="en-US"/>
+        </w:rPr>
+        <w:t>dữ</w:t>
+      </w:r>
+      <w:proofErr w:type="spellEnd"/>
+      <w:r>
+        <w:rPr>
+          <w:b/>
+          <w:bCs/>
+          <w:color w:val="000000" w:themeColor="text1"/>
+          <w:sz w:val="26"/>
+          <w:szCs w:val="26"/>
+          <w:lang w:val="en-US"/>
+        </w:rPr>
+        <w:t xml:space="preserve"> </w:t>
+      </w:r>
+      <w:proofErr w:type="spellStart"/>
+      <w:r>
+        <w:rPr>
+          <w:b/>
+          <w:bCs/>
+          <w:color w:val="000000" w:themeColor="text1"/>
+          <w:sz w:val="26"/>
+          <w:szCs w:val="26"/>
+          <w:lang w:val="en-US"/>
+        </w:rPr>
+        <w:t>liệu</w:t>
+      </w:r>
+      <w:proofErr w:type="spellEnd"/>
+    </w:p>
+    <w:p>
+      <w:r>
+        <w:t>Tập dữ liệu Tourpedia được thu thập từ khảo sát yêu cầu của khách du lịch trên nhiều hình thức: dựa trên trải nhiệm người dùng, thông qua các bản khảo sát,..v..v</w:t>
+      </w:r>
+      <w:r>
+        <w:rPr>
+          <w:lang w:val="vi-VN"/>
+        </w:rPr>
+        <w:t>.</w:t>
+      </w:r>
+      <w:r>
+        <w:t xml:space="preserve"> dựa vào đó, chọn ra các đánh giá, dữ liệu quan trọng, cần thiết để tổng hợp lại, phục vụ cho các mục đích du lịch của các hãng.</w:t>
+      </w:r>
+    </w:p>
+    <w:p>
+      <w:r>
+        <w:tab/>
+        <w:t xml:space="preserve">Số lượng dữ liệu (các bản ghi lại đánh giá) rất nhiều, vì nó tổng hợp lại của tất cả các đánh giá về các địa điểm trên thế giới, vì thế, dựa trên những trường dữ liệu ta quan tâm, sẽ lọc ra được những bản ghi cần thiết. Trong </w:t>
+      </w:r>
+      <w:r>
+        <w:t>khóa luận</w:t>
+      </w:r>
+      <w:r>
+        <w:t xml:space="preserve"> này, em sẽ lấy ra 10k bản ghi đánh giá (điểm số 1-5) bởi 100 người dùng trên 100 địa điểm du lịch tại Hà Nội, các đánh giá dựa trên các ngữ cảnh như thời gian, thời tiết, bạn đồng hành.</w:t>
+      </w:r>
+    </w:p>
+    <w:p>
+      <w:r>
+        <w:tab/>
+        <w:t xml:space="preserve">Ưu điểm của tập dữ liệu này là các dữ liệu: tạo độ địa điểm, thông tin người dùng, địa điểm, đánh giá.. đều được tổng hợp qua API của google nên tính chính xác khá cao, và nếu cần thiết, ta có thể tự làm mới dữ liệu dựa trên các trường dữ liệu cũ: </w:t>
+      </w:r>
+    </w:p>
+    <w:p>
+      <w:pPr>
+        <w:ind w:firstLine="0"/>
+        <w:jc w:val="center"/>
+        <w:rPr>
+          <w:lang w:val="en-US"/>
+        </w:rPr>
+      </w:pPr>
+      <w:r>
+        <w:rPr>
+          <w:noProof/>
+        </w:rPr>
+        <w:lastRenderedPageBreak/>
+        <w:drawing>
+          <wp:inline distT="0" distB="0" distL="0" distR="0" wp14:anchorId="5F85E4FD" wp14:editId="03EB1997">
+            <wp:extent cx="4429125" cy="5524500"/>
+            <wp:effectExtent l="0" t="0" r="0" b="0"/>
+            <wp:docPr id="13" name="Picture 13" descr="Table&#10;&#10;Description automatically generated with medium confidence"/>
+            <wp:cNvGraphicFramePr>
+              <a:graphicFrameLocks xmlns:a="http://schemas.openxmlformats.org/drawingml/2006/main" noChangeAspect="1"/>
+            </wp:cNvGraphicFramePr>
+            <a:graphic xmlns:a="http://schemas.openxmlformats.org/drawingml/2006/main">
+              <a:graphicData uri="http://schemas.openxmlformats.org/drawingml/2006/picture">
+                <pic:pic xmlns:pic="http://schemas.openxmlformats.org/drawingml/2006/picture">
+                  <pic:nvPicPr>
+                    <pic:cNvPr id="13" name="Picture 13" descr="Table&#10;&#10;Description automatically generated with medium confidence"/>
+                    <pic:cNvPicPr/>
+                  </pic:nvPicPr>
+                  <pic:blipFill>
+                    <a:blip r:embed="rId28"/>
+                    <a:stretch>
+                      <a:fillRect/>
+                    </a:stretch>
+                  </pic:blipFill>
+                  <pic:spPr>
+                    <a:xfrm>
+                      <a:off x="0" y="0"/>
+                      <a:ext cx="4429125" cy="5524500"/>
+                    </a:xfrm>
+                    <a:prstGeom prst="rect">
+                      <a:avLst/>
+                    </a:prstGeom>
+                  </pic:spPr>
+                </pic:pic>
+              </a:graphicData>
+            </a:graphic>
+          </wp:inline>
+        </w:drawing>
+      </w:r>
+    </w:p>
+    <w:p>
+      <w:pPr>
+        <w:pStyle w:val="image"/>
+        <w:rPr>
+          <w:lang w:val="en-US"/>
+        </w:rPr>
+      </w:pPr>
+      <w:proofErr w:type="spellStart"/>
+      <w:r>
+        <w:rPr>
+          <w:lang w:val="en-US"/>
+        </w:rPr>
+        <w:t>Hình</w:t>
+      </w:r>
+      <w:proofErr w:type="spellEnd"/>
+      <w:r>
+        <w:rPr>
+          <w:lang w:val="en-US"/>
+        </w:rPr>
+        <w:t xml:space="preserve"> 4.1 </w:t>
+      </w:r>
+      <w:proofErr w:type="spellStart"/>
+      <w:r>
+        <w:rPr>
+          <w:lang w:val="en-US"/>
+        </w:rPr>
+        <w:t>Bộ</w:t>
+      </w:r>
+      <w:proofErr w:type="spellEnd"/>
+      <w:r>
+        <w:rPr>
+          <w:lang w:val="en-US"/>
+        </w:rPr>
+        <w:t xml:space="preserve"> </w:t>
+      </w:r>
+      <w:proofErr w:type="spellStart"/>
+      <w:r>
+        <w:rPr>
+          <w:lang w:val="en-US"/>
+        </w:rPr>
+        <w:t>dữ</w:t>
+      </w:r>
+      <w:proofErr w:type="spellEnd"/>
+      <w:r>
+        <w:rPr>
+          <w:lang w:val="en-US"/>
+        </w:rPr>
+        <w:t xml:space="preserve"> </w:t>
+      </w:r>
+      <w:proofErr w:type="spellStart"/>
+      <w:r>
+        <w:rPr>
+          <w:lang w:val="en-US"/>
+        </w:rPr>
+        <w:t>liệu</w:t>
+      </w:r>
+      <w:proofErr w:type="spellEnd"/>
+      <w:r>
+        <w:rPr>
+          <w:lang w:val="en-US"/>
+        </w:rPr>
+        <w:t xml:space="preserve"> </w:t>
+      </w:r>
+      <w:proofErr w:type="spellStart"/>
+      <w:r>
+        <w:rPr>
+          <w:lang w:val="en-US"/>
+        </w:rPr>
+        <w:t>Tourpedia</w:t>
+      </w:r>
+      <w:proofErr w:type="spellEnd"/>
+      <w:r>
+        <w:rPr>
+          <w:lang w:val="en-US"/>
+        </w:rPr>
+        <w:t xml:space="preserve">, </w:t>
+      </w:r>
+      <w:proofErr w:type="spellStart"/>
+      <w:r>
+        <w:rPr>
+          <w:lang w:val="en-US"/>
+        </w:rPr>
+        <w:t>kết</w:t>
+      </w:r>
+      <w:proofErr w:type="spellEnd"/>
+      <w:r>
+        <w:rPr>
+          <w:lang w:val="en-US"/>
+        </w:rPr>
+        <w:t xml:space="preserve"> </w:t>
+      </w:r>
+      <w:proofErr w:type="spellStart"/>
+      <w:r>
+        <w:rPr>
+          <w:lang w:val="en-US"/>
+        </w:rPr>
+        <w:t>hợp</w:t>
+      </w:r>
+      <w:proofErr w:type="spellEnd"/>
+      <w:r>
+        <w:rPr>
+          <w:lang w:val="en-US"/>
+        </w:rPr>
+        <w:t xml:space="preserve"> </w:t>
+      </w:r>
+      <w:proofErr w:type="spellStart"/>
+      <w:r>
+        <w:rPr>
+          <w:lang w:val="en-US"/>
+        </w:rPr>
+        <w:t>với</w:t>
+      </w:r>
+      <w:proofErr w:type="spellEnd"/>
+      <w:r>
+        <w:rPr>
+          <w:lang w:val="en-US"/>
+        </w:rPr>
+        <w:t xml:space="preserve"> Google</w:t>
+      </w:r>
+    </w:p>
+    <w:p>
+      <w:r>
+        <w:t>Cấu trúc mỗi bản ghi trong tập dữ liệu dùng trong hệ tự vấn gồm 5 trườ</w:t>
+      </w:r>
+      <w:r>
+        <w:t>ng: user_id, addr_id, rating, time, partner, weather</w:t>
+      </w:r>
+      <w:r>
+        <w:t>.</w:t>
+      </w:r>
+    </w:p>
+    <w:p>
+      <w:pPr>
+        <w:pStyle w:val="ListParagraph"/>
+        <w:numPr>
+          <w:ilvl w:val="0"/>
+          <w:numId w:val="20"/>
+        </w:numPr>
+      </w:pPr>
+      <w:r>
+        <w:t>User_id</w:t>
+      </w:r>
+      <w:r>
+        <w:t>: Một số nguyên, là ID của người dùng được gán khi tham gia khảo sát.</w:t>
+      </w:r>
+    </w:p>
+    <w:p>
+      <w:pPr>
+        <w:pStyle w:val="ListParagraph"/>
+        <w:numPr>
+          <w:ilvl w:val="0"/>
+          <w:numId w:val="20"/>
+        </w:numPr>
+      </w:pPr>
+      <w:r>
+        <w:t>Addr_id</w:t>
+      </w:r>
+      <w:r>
+        <w:t>: Mộ</w:t>
+      </w:r>
+      <w:r>
+        <w:t>t số nguyên</w:t>
+      </w:r>
+      <w:r>
+        <w:t>, là ID củ</w:t>
+      </w:r>
+      <w:r>
+        <w:t>a địa điểm</w:t>
+      </w:r>
+      <w:r>
+        <w:t xml:space="preserve"> trên Cơ sở dữ liệu củ</w:t>
+      </w:r>
+      <w:r>
+        <w:t>a Tourpedia</w:t>
+      </w:r>
+      <w:r>
+        <w:t>.</w:t>
+      </w:r>
+    </w:p>
+    <w:p>
+      <w:pPr>
+        <w:pStyle w:val="ListParagraph"/>
+        <w:numPr>
+          <w:ilvl w:val="0"/>
+          <w:numId w:val="20"/>
+        </w:numPr>
+      </w:pPr>
+      <w:r>
+        <w:t>Rating: Là giá trị Rating của người dùng đó vớ</w:t>
+      </w:r>
+      <w:r>
+        <w:t>i địa điểm</w:t>
+      </w:r>
+      <w:r>
+        <w:t>.</w:t>
+      </w:r>
+    </w:p>
+    <w:p>
+      <w:pPr>
+        <w:pStyle w:val="ListParagraph"/>
+        <w:numPr>
+          <w:ilvl w:val="0"/>
+          <w:numId w:val="20"/>
+        </w:numPr>
+      </w:pPr>
+      <w:r>
+        <w:t>Time: Là chuỗi ký tự mô tả thời gian thực hiện đánh giá bao gồm các giá trị như (Weekend, Weekday,</w:t>
+      </w:r>
+      <w:r>
+        <w:t xml:space="preserve"> Holiday</w:t>
+      </w:r>
+      <w:r>
+        <w:t>)</w:t>
+      </w:r>
+    </w:p>
+    <w:p>
+      <w:pPr>
+        <w:pStyle w:val="ListParagraph"/>
+        <w:numPr>
+          <w:ilvl w:val="0"/>
+          <w:numId w:val="20"/>
+        </w:numPr>
+      </w:pPr>
+      <w:r>
+        <w:t>Weather</w:t>
+      </w:r>
+      <w:r>
+        <w:t xml:space="preserve">: Là chuỗi ký tự mô tả </w:t>
+      </w:r>
+      <w:r>
+        <w:t xml:space="preserve">về thời tiết của du khách khi đi du lịch tại các địa điểm đó </w:t>
+      </w:r>
+      <w:r>
+        <w:t>(</w:t>
+      </w:r>
+      <w:r>
+        <w:t>Sunny, nice, cloudy (ở đây ta sẽ quy chuẩn các điều kiện  thời tiết khác thành 3 quy chuẩn trên)</w:t>
+      </w:r>
+      <w:r>
+        <w:t>)</w:t>
+      </w:r>
+      <w:r>
+        <w:t>.</w:t>
+      </w:r>
+    </w:p>
+    <w:p>
+      <w:pPr>
+        <w:pStyle w:val="ListParagraph"/>
+        <w:numPr>
+          <w:ilvl w:val="0"/>
+          <w:numId w:val="20"/>
+        </w:numPr>
+      </w:pPr>
+      <w:r>
+        <w:lastRenderedPageBreak/>
+        <w:t>Partner</w:t>
+      </w:r>
+      <w:r>
+        <w:t xml:space="preserve">: Là chuỗi ký tự mô tả người đồng hành của </w:t>
+      </w:r>
+      <w:r>
+        <w:t xml:space="preserve">du khách </w:t>
+      </w:r>
+      <w:r>
+        <w:t xml:space="preserve">khi </w:t>
+      </w:r>
+      <w:r>
+        <w:t xml:space="preserve">đi du lịch tại các địa điểm tương ứng </w:t>
+      </w:r>
+      <w:r>
+        <w:t>(</w:t>
+      </w:r>
+      <w:r>
+        <w:t>alone, family, friends)</w:t>
+      </w:r>
+    </w:p>
+    <w:p>
+      <w:pPr>
+        <w:pStyle w:val="Heading3"/>
+        <w:rPr>
+          <w:b/>
+          <w:bCs/>
+          <w:color w:val="000000" w:themeColor="text1"/>
+          <w:sz w:val="26"/>
+          <w:szCs w:val="26"/>
+          <w:lang w:val="en-US"/>
+        </w:rPr>
+      </w:pPr>
+      <w:r>
+        <w:rPr>
+          <w:b/>
+          <w:bCs/>
+          <w:color w:val="000000" w:themeColor="text1"/>
+          <w:sz w:val="26"/>
+          <w:szCs w:val="26"/>
+          <w:lang w:val="en-US"/>
+        </w:rPr>
+        <w:t xml:space="preserve">4.1.2. </w:t>
+      </w:r>
+      <w:proofErr w:type="spellStart"/>
+      <w:r>
+        <w:rPr>
+          <w:b/>
+          <w:bCs/>
+          <w:color w:val="000000" w:themeColor="text1"/>
+          <w:sz w:val="26"/>
+          <w:szCs w:val="26"/>
+          <w:lang w:val="en-US"/>
+        </w:rPr>
+        <w:t>Phương</w:t>
+      </w:r>
+      <w:proofErr w:type="spellEnd"/>
+      <w:r>
+        <w:rPr>
+          <w:b/>
+          <w:bCs/>
+          <w:color w:val="000000" w:themeColor="text1"/>
+          <w:sz w:val="26"/>
+          <w:szCs w:val="26"/>
+          <w:lang w:val="en-US"/>
+        </w:rPr>
+        <w:t xml:space="preserve"> </w:t>
+      </w:r>
+      <w:proofErr w:type="spellStart"/>
+      <w:r>
+        <w:rPr>
+          <w:b/>
+          <w:bCs/>
+          <w:color w:val="000000" w:themeColor="text1"/>
+          <w:sz w:val="26"/>
+          <w:szCs w:val="26"/>
+          <w:lang w:val="en-US"/>
+        </w:rPr>
+        <w:t>pháp</w:t>
+      </w:r>
+      <w:proofErr w:type="spellEnd"/>
+      <w:r>
+        <w:rPr>
+          <w:b/>
+          <w:bCs/>
+          <w:color w:val="000000" w:themeColor="text1"/>
+          <w:sz w:val="26"/>
+          <w:szCs w:val="26"/>
+          <w:lang w:val="en-US"/>
+        </w:rPr>
+        <w:t xml:space="preserve"> </w:t>
+      </w:r>
+      <w:proofErr w:type="spellStart"/>
+      <w:r>
+        <w:rPr>
+          <w:b/>
+          <w:bCs/>
+          <w:color w:val="000000" w:themeColor="text1"/>
+          <w:sz w:val="26"/>
+          <w:szCs w:val="26"/>
+          <w:lang w:val="en-US"/>
+        </w:rPr>
+        <w:t>thu</w:t>
+      </w:r>
+      <w:proofErr w:type="spellEnd"/>
+      <w:r>
+        <w:rPr>
+          <w:b/>
+          <w:bCs/>
+          <w:color w:val="000000" w:themeColor="text1"/>
+          <w:sz w:val="26"/>
+          <w:szCs w:val="26"/>
+          <w:lang w:val="en-US"/>
+        </w:rPr>
+        <w:t xml:space="preserve"> </w:t>
+      </w:r>
+      <w:proofErr w:type="spellStart"/>
+      <w:r>
+        <w:rPr>
+          <w:b/>
+          <w:bCs/>
+          <w:color w:val="000000" w:themeColor="text1"/>
+          <w:sz w:val="26"/>
+          <w:szCs w:val="26"/>
+          <w:lang w:val="en-US"/>
+        </w:rPr>
+        <w:t>thập</w:t>
+      </w:r>
+      <w:proofErr w:type="spellEnd"/>
+      <w:r>
+        <w:rPr>
+          <w:b/>
+          <w:bCs/>
+          <w:color w:val="000000" w:themeColor="text1"/>
+          <w:sz w:val="26"/>
+          <w:szCs w:val="26"/>
+          <w:lang w:val="en-US"/>
+        </w:rPr>
+        <w:t xml:space="preserve"> </w:t>
+      </w:r>
+      <w:proofErr w:type="spellStart"/>
+      <w:r>
+        <w:rPr>
+          <w:b/>
+          <w:bCs/>
+          <w:color w:val="000000" w:themeColor="text1"/>
+          <w:sz w:val="26"/>
+          <w:szCs w:val="26"/>
+          <w:lang w:val="en-US"/>
+        </w:rPr>
+        <w:t>dữ</w:t>
+      </w:r>
+      <w:proofErr w:type="spellEnd"/>
+      <w:r>
+        <w:rPr>
+          <w:b/>
+          <w:bCs/>
+          <w:color w:val="000000" w:themeColor="text1"/>
+          <w:sz w:val="26"/>
+          <w:szCs w:val="26"/>
+          <w:lang w:val="en-US"/>
+        </w:rPr>
+        <w:t xml:space="preserve"> </w:t>
+      </w:r>
+      <w:r>
+        <w:rPr>
+          <w:b/>
+          <w:bCs/>
+          <w:color w:val="000000" w:themeColor="text1"/>
+          <w:sz w:val="26"/>
+          <w:szCs w:val="26"/>
+          <w:lang w:val="en-US"/>
+        </w:rPr>
+        <w:t>lieu</w:t>
+      </w:r>
+    </w:p>
+    <w:p>
+      <w:r>
+        <w:t xml:space="preserve">Từ tập dữ liệu về các địa điểm download sẵn trên Tourpedia, ta sẽ lấy tọa độ của địa điểm, đánh giá dựa trên tập dữ liệu của Tourpedia. </w:t>
+      </w:r>
+    </w:p>
+    <w:p>
+      <w:r>
+        <w:t>Để làm sinh động thêm cho tập dữ liệu, ta sẽ kết hợp với dữ liệu của google API cho thêm gồm: thông tin người dùng, đánh giá, mô tả, ảnh địa điểm,.. bằng cách lấy tọa độ địa điểm ở tập dữ liệu của Tourpedia vào tra cứu bằng google map API</w:t>
+      </w:r>
+      <w:r>
+        <w:t>.</w:t>
+      </w:r>
+    </w:p>
+    <w:p>
+      <w:pPr>
+        <w:ind w:firstLine="0"/>
+        <w:jc w:val="center"/>
+      </w:pPr>
+      <w:r>
+        <w:rPr>
+          <w:noProof/>
+        </w:rPr>
+        <w:drawing>
+          <wp:inline distT="0" distB="0" distL="0" distR="0" wp14:anchorId="3CEBC92E" wp14:editId="77FFB272">
+            <wp:extent cx="5429250" cy="3333750"/>
+            <wp:effectExtent l="0" t="0" r="0" b="0"/>
+            <wp:docPr id="15" name="Picture 15" descr="Graphical user interface, application&#10;&#10;Description automatically generated"/>
+            <wp:cNvGraphicFramePr>
+              <a:graphicFrameLocks xmlns:a="http://schemas.openxmlformats.org/drawingml/2006/main" noChangeAspect="1"/>
+            </wp:cNvGraphicFramePr>
+            <a:graphic xmlns:a="http://schemas.openxmlformats.org/drawingml/2006/main">
+              <a:graphicData uri="http://schemas.openxmlformats.org/drawingml/2006/picture">
+                <pic:pic xmlns:pic="http://schemas.openxmlformats.org/drawingml/2006/picture">
+                  <pic:nvPicPr>
+                    <pic:cNvPr id="15" name="Picture 15" descr="Graphical user interface, application&#10;&#10;Description automatically generated"/>
+                    <pic:cNvPicPr/>
+                  </pic:nvPicPr>
+                  <pic:blipFill>
+                    <a:blip r:embed="rId29"/>
+                    <a:stretch>
+                      <a:fillRect/>
+                    </a:stretch>
+                  </pic:blipFill>
+                  <pic:spPr>
+                    <a:xfrm>
+                      <a:off x="0" y="0"/>
+                      <a:ext cx="5439538" cy="3340067"/>
+                    </a:xfrm>
+                    <a:prstGeom prst="rect">
+                      <a:avLst/>
+                    </a:prstGeom>
+                  </pic:spPr>
+                </pic:pic>
+              </a:graphicData>
+            </a:graphic>
+          </wp:inline>
+        </w:drawing>
+      </w:r>
+    </w:p>
+    <w:p>
+      <w:pPr>
+        <w:pStyle w:val="image"/>
+        <w:rPr>
+          <w:lang w:val="en-US"/>
+        </w:rPr>
+      </w:pPr>
+      <w:proofErr w:type="spellStart"/>
+      <w:r>
+        <w:rPr>
+          <w:lang w:val="en-US"/>
+        </w:rPr>
+        <w:t>Hình</w:t>
+      </w:r>
+      <w:proofErr w:type="spellEnd"/>
+      <w:r>
+        <w:rPr>
+          <w:lang w:val="en-US"/>
+        </w:rPr>
+        <w:t xml:space="preserve"> 4.2 </w:t>
+      </w:r>
+      <w:proofErr w:type="spellStart"/>
+      <w:r>
+        <w:rPr>
+          <w:lang w:val="en-US"/>
+        </w:rPr>
+        <w:t>Dữ</w:t>
+      </w:r>
+      <w:proofErr w:type="spellEnd"/>
+      <w:r>
+        <w:rPr>
+          <w:lang w:val="en-US"/>
+        </w:rPr>
+        <w:t xml:space="preserve"> </w:t>
+      </w:r>
+      <w:proofErr w:type="spellStart"/>
+      <w:r>
+        <w:rPr>
+          <w:lang w:val="en-US"/>
+        </w:rPr>
+        <w:t>liệu</w:t>
+      </w:r>
+      <w:proofErr w:type="spellEnd"/>
+      <w:r>
+        <w:rPr>
+          <w:lang w:val="en-US"/>
+        </w:rPr>
+        <w:t xml:space="preserve"> </w:t>
+      </w:r>
+      <w:proofErr w:type="spellStart"/>
+      <w:r>
+        <w:rPr>
+          <w:lang w:val="en-US"/>
+        </w:rPr>
+        <w:t>địa</w:t>
+      </w:r>
+      <w:proofErr w:type="spellEnd"/>
+      <w:r>
+        <w:rPr>
+          <w:lang w:val="en-US"/>
+        </w:rPr>
+        <w:t xml:space="preserve"> </w:t>
+      </w:r>
+      <w:proofErr w:type="spellStart"/>
+      <w:r>
+        <w:rPr>
+          <w:lang w:val="en-US"/>
+        </w:rPr>
+        <w:t>điểm</w:t>
+      </w:r>
+      <w:proofErr w:type="spellEnd"/>
+      <w:r>
+        <w:rPr>
+          <w:lang w:val="en-US"/>
+        </w:rPr>
+        <w:t xml:space="preserve"> </w:t>
+      </w:r>
+      <w:proofErr w:type="spellStart"/>
+      <w:r>
+        <w:rPr>
+          <w:lang w:val="en-US"/>
+        </w:rPr>
+        <w:t>thu</w:t>
+      </w:r>
+      <w:proofErr w:type="spellEnd"/>
+      <w:r>
+        <w:rPr>
+          <w:lang w:val="en-US"/>
+        </w:rPr>
+        <w:t xml:space="preserve"> </w:t>
+      </w:r>
+      <w:proofErr w:type="spellStart"/>
+      <w:r>
+        <w:rPr>
+          <w:lang w:val="en-US"/>
+        </w:rPr>
+        <w:t>thập</w:t>
+      </w:r>
+      <w:proofErr w:type="spellEnd"/>
+      <w:r>
+        <w:rPr>
+          <w:lang w:val="en-US"/>
+        </w:rPr>
+        <w:t xml:space="preserve"> </w:t>
+      </w:r>
+      <w:proofErr w:type="spellStart"/>
+      <w:r>
+        <w:rPr>
+          <w:lang w:val="en-US"/>
+        </w:rPr>
+        <w:t>được</w:t>
+      </w:r>
+      <w:proofErr w:type="spellEnd"/>
+      <w:r>
+        <w:rPr>
+          <w:lang w:val="en-US"/>
+        </w:rPr>
+        <w:t xml:space="preserve"> </w:t>
+      </w:r>
+      <w:proofErr w:type="spellStart"/>
+      <w:r>
+        <w:rPr>
+          <w:lang w:val="en-US"/>
+        </w:rPr>
+        <w:t>bằng</w:t>
+      </w:r>
+      <w:proofErr w:type="spellEnd"/>
+      <w:r>
+        <w:rPr>
+          <w:lang w:val="en-US"/>
+        </w:rPr>
+        <w:t xml:space="preserve"> google map </w:t>
+      </w:r>
+      <w:proofErr w:type="spellStart"/>
+      <w:r>
+        <w:rPr>
+          <w:lang w:val="en-US"/>
+        </w:rPr>
+        <w:t>api</w:t>
+      </w:r>
+      <w:proofErr w:type="spellEnd"/>
+    </w:p>
+    <w:p>
+      <w:pPr>
+        <w:pStyle w:val="image"/>
+        <w:rPr>
+          <w:lang w:val="en-US"/>
+        </w:rPr>
+      </w:pPr>
+      <w:r>
+        <w:rPr>
+          <w:noProof/>
+        </w:rPr>
+        <w:lastRenderedPageBreak/>
+        <w:drawing>
+          <wp:inline distT="0" distB="0" distL="0" distR="0" wp14:anchorId="5BF0CBFB" wp14:editId="71573136">
+            <wp:extent cx="5733415" cy="3526505"/>
+            <wp:effectExtent l="0" t="0" r="635" b="0"/>
+            <wp:docPr id="21" name="Picture 21" descr="A picture containing table&#10;&#10;Description automatically generated"/>
+            <wp:cNvGraphicFramePr>
+              <a:graphicFrameLocks xmlns:a="http://schemas.openxmlformats.org/drawingml/2006/main" noChangeAspect="1"/>
+            </wp:cNvGraphicFramePr>
+            <a:graphic xmlns:a="http://schemas.openxmlformats.org/drawingml/2006/main">
+              <a:graphicData uri="http://schemas.openxmlformats.org/drawingml/2006/picture">
+                <pic:pic xmlns:pic="http://schemas.openxmlformats.org/drawingml/2006/picture">
+                  <pic:nvPicPr>
+                    <pic:cNvPr id="21" name="Picture 21" descr="A picture containing table&#10;&#10;Description automatically generated"/>
+                    <pic:cNvPicPr/>
+                  </pic:nvPicPr>
+                  <pic:blipFill>
+                    <a:blip r:embed="rId30"/>
+                    <a:stretch>
+                      <a:fillRect/>
+                    </a:stretch>
+                  </pic:blipFill>
+                  <pic:spPr>
+                    <a:xfrm>
+                      <a:off x="0" y="0"/>
+                      <a:ext cx="5733415" cy="3526505"/>
+                    </a:xfrm>
+                    <a:prstGeom prst="rect">
+                      <a:avLst/>
+                    </a:prstGeom>
+                  </pic:spPr>
+                </pic:pic>
+              </a:graphicData>
+            </a:graphic>
+          </wp:inline>
+        </w:drawing>
+      </w:r>
+    </w:p>
+    <w:p>
+      <w:pPr>
+        <w:pStyle w:val="image"/>
+        <w:rPr>
+          <w:lang w:val="en-US"/>
+        </w:rPr>
+      </w:pPr>
+      <w:proofErr w:type="spellStart"/>
+      <w:r>
+        <w:rPr>
+          <w:lang w:val="en-US"/>
+        </w:rPr>
+        <w:t>Hình</w:t>
+      </w:r>
+      <w:proofErr w:type="spellEnd"/>
+      <w:r>
+        <w:rPr>
+          <w:lang w:val="en-US"/>
+        </w:rPr>
+        <w:t xml:space="preserve"> 4.3 </w:t>
+      </w:r>
+      <w:proofErr w:type="spellStart"/>
+      <w:r>
+        <w:rPr>
+          <w:lang w:val="en-US"/>
+        </w:rPr>
+        <w:t>Dạng</w:t>
+      </w:r>
+      <w:proofErr w:type="spellEnd"/>
+      <w:r>
+        <w:rPr>
+          <w:lang w:val="en-US"/>
+        </w:rPr>
+        <w:t xml:space="preserve"> JSON </w:t>
+      </w:r>
+      <w:proofErr w:type="spellStart"/>
+      <w:r>
+        <w:rPr>
+          <w:lang w:val="en-US"/>
+        </w:rPr>
+        <w:t>đánh</w:t>
+      </w:r>
+      <w:proofErr w:type="spellEnd"/>
+      <w:r>
+        <w:rPr>
+          <w:lang w:val="en-US"/>
+        </w:rPr>
+        <w:t xml:space="preserve"> </w:t>
+      </w:r>
+      <w:proofErr w:type="spellStart"/>
+      <w:r>
+        <w:rPr>
+          <w:lang w:val="en-US"/>
+        </w:rPr>
+        <w:t>giá</w:t>
+      </w:r>
+      <w:proofErr w:type="spellEnd"/>
+      <w:r>
+        <w:rPr>
+          <w:lang w:val="en-US"/>
+        </w:rPr>
+        <w:t xml:space="preserve"> </w:t>
+      </w:r>
+      <w:proofErr w:type="spellStart"/>
+      <w:r>
+        <w:rPr>
+          <w:lang w:val="en-US"/>
+        </w:rPr>
+        <w:t>của</w:t>
+      </w:r>
+      <w:proofErr w:type="spellEnd"/>
+      <w:r>
+        <w:rPr>
+          <w:lang w:val="en-US"/>
+        </w:rPr>
+        <w:t xml:space="preserve"> </w:t>
+      </w:r>
+      <w:proofErr w:type="spellStart"/>
+      <w:r>
+        <w:rPr>
+          <w:lang w:val="en-US"/>
+        </w:rPr>
+        <w:t>người</w:t>
+      </w:r>
+      <w:proofErr w:type="spellEnd"/>
+      <w:r>
+        <w:rPr>
+          <w:lang w:val="en-US"/>
+        </w:rPr>
+        <w:t xml:space="preserve"> dung</w:t>
+      </w:r>
+    </w:p>
+    <w:p>
+      <w:pPr>
+        <w:rPr>
+          <w:lang w:val="en-US"/>
+        </w:rPr>
+      </w:pPr>
+      <w:r>
+        <w:t xml:space="preserve">Dựa trên các dữ liệu thu thập được, ta sẽ tự làm mới, sinh ra, tích hợp lại thành các tập bản ghi để phục vụ cho mục đích sử dụng của </w:t>
+      </w:r>
+      <w:r>
+        <w:t>khóa luận</w:t>
+      </w:r>
+      <w:r>
+        <w:t>.</w:t>
+      </w:r>
+    </w:p>
+    <w:p>
+      <w:pPr>
+        <w:rPr>
           <w:b/>
           <w:bCs/>
           <w:lang w:val="en-US"/>
@@ -42481,7 +44214,7 @@
       </w:pPr>
     </w:p>
     <w:sectPr>
-      <w:footerReference w:type="default" r:id="rId28"/>
+      <w:footerReference w:type="default" r:id="rId31"/>
       <w:pgSz w:w="11909" w:h="16834" w:code="9"/>
       <w:pgMar w:top="1440" w:right="1440" w:bottom="1440" w:left="1440" w:header="720" w:footer="720" w:gutter="0"/>
       <w:pgNumType w:start="1"/>
@@ -42635,7 +44368,7 @@
 <w:numbering xmlns:wpc="http://schemas.microsoft.com/office/word/2010/wordprocessingCanvas" xmlns:cx="http://schemas.microsoft.com/office/drawing/2014/chartex" xmlns:cx1="http://schemas.microsoft.com/office/drawing/2015/9/8/chartex" xmlns:cx2="http://schemas.microsoft.com/office/drawing/2015/10/21/chartex" xmlns:cx3="http://schemas.microsoft.com/office/drawing/2016/5/9/chartex" xmlns:cx4="http://schemas.microsoft.com/office/drawing/2016/5/10/chartex" xmlns:cx5="http://schemas.microsoft.com/office/drawing/2016/5/11/chartex" xmlns:cx6="http://schemas.microsoft.com/office/drawing/2016/5/12/chartex" xmlns:cx7="http://schemas.microsoft.com/office/drawing/2016/5/13/chartex" xmlns:cx8="http://schemas.microsoft.com/office/drawing/2016/5/14/chartex" xmlns:mc="http://schemas.openxmlformats.org/markup-compatibility/2006" xmlns:aink="http://schemas.microsoft.com/office/drawing/2016/ink" xmlns:am3d="http://schemas.microsoft.com/office/drawing/2017/model3d" xmlns:o="urn:schemas-microsoft-com:office:office" xmlns:oel="http://schemas.microsoft.com/office/2019/extlst" xmlns:r="http://schemas.openxmlformats.org/officeDocument/2006/relationships" xmlns:m="http://schemas.openxmlformats.org/officeDocument/2006/math" xmlns:v="urn:schemas-microsoft-com:vml" xmlns:wp14="http://schemas.microsoft.com/office/word/2010/wordprocessingDrawing" xmlns:wp="http://schemas.openxmlformats.org/drawingml/2006/wordprocessingDrawing" xmlns:w10="urn:schemas-microsoft-com:office:word" xmlns:w="http://schemas.openxmlformats.org/wordprocessingml/2006/main" xmlns:w14="http://schemas.microsoft.com/office/word/2010/wordml" xmlns:w15="http://schemas.microsoft.com/office/word/2012/wordml" xmlns:w16cex="http://schemas.microsoft.com/office/word/2018/wordml/cex" xmlns:w16cid="http://schemas.microsoft.com/office/word/2016/wordml/cid" xmlns:w16="http://schemas.microsoft.com/office/word/2018/wordml" xmlns:w16sdtdh="http://schemas.microsoft.com/office/word/2020/wordml/sdtdatahash" xmlns:w16se="http://schemas.microsoft.com/office/word/2015/wordml/symex" xmlns:wpg="http://schemas.microsoft.com/office/word/2010/wordprocessingGroup" xmlns:wpi="http://schemas.microsoft.com/office/word/2010/wordprocessingInk" xmlns:wne="http://schemas.microsoft.com/office/word/2006/wordml" xmlns:wps="http://schemas.microsoft.com/office/word/2010/wordprocessingShape" mc:Ignorable="w14 w15 w16se w16cid w16 w16cex w16sdtdh wp14">
   <w:numPicBullet w:numPicBulletId="0">
     <w:pict>
-      <v:shapetype w14:anchorId="20356336" id="_x0000_t75" coordsize="21600,21600" o:spt="75" o:preferrelative="t" path="m@4@5l@4@11@9@11@9@5xe" filled="f" stroked="f">
+      <v:shapetype id="_x0000_t75" coordsize="21600,21600" o:spt="75" o:preferrelative="t" path="m@4@5l@4@11@9@11@9@5xe" filled="f" stroked="f">
         <v:stroke joinstyle="miter"/>
         <v:formulas>
           <v:f eqn="if lineDrawn pixelLineWidth 0"/>
@@ -42654,7 +44387,7 @@
         <v:path o:extrusionok="f" gradientshapeok="t" o:connecttype="rect"/>
         <o:lock v:ext="edit" aspectratio="t"/>
       </v:shapetype>
-      <v:shape id="_x0000_i1411" type="#_x0000_t75" style="width:11.25pt;height:11.25pt" o:bullet="t">
+      <v:shape id="_x0000_i1122" type="#_x0000_t75" style="width:11.25pt;height:11.25pt" o:bullet="t">
         <v:imagedata r:id="rId1" o:title="mso2F10"/>
       </v:shape>
     </w:pict>
@@ -43348,16 +45081,16 @@
     </w:lvl>
   </w:abstractNum>
   <w:abstractNum w:abstractNumId="6" w15:restartNumberingAfterBreak="0">
-    <w:nsid w:val="13ED0EC1"/>
+    <w:nsid w:val="10F24AC0"/>
     <w:multiLevelType w:val="hybridMultilevel"/>
-    <w:tmpl w:val="53F8CDA4"/>
+    <w:tmpl w:val="DE88927A"/>
     <w:lvl w:ilvl="0" w:tplc="04090001">
       <w:start w:val="1"/>
       <w:numFmt w:val="bullet"/>
       <w:lvlText w:val=""/>
       <w:lvlJc w:val="left"/>
       <w:pPr>
-        <w:ind w:left="1350" w:hanging="360"/>
+        <w:ind w:left="927" w:hanging="360"/>
       </w:pPr>
       <w:rPr>
         <w:rFonts w:ascii="Symbol" w:hAnsi="Symbol" w:hint="default"/>
@@ -43369,7 +45102,7 @@
       <w:lvlText w:val="o"/>
       <w:lvlJc w:val="left"/>
       <w:pPr>
-        <w:ind w:left="2070" w:hanging="360"/>
+        <w:ind w:left="1647" w:hanging="360"/>
       </w:pPr>
       <w:rPr>
         <w:rFonts w:ascii="Courier New" w:hAnsi="Courier New" w:cs="Courier New" w:hint="default"/>
@@ -43381,7 +45114,7 @@
       <w:lvlText w:val=""/>
       <w:lvlJc w:val="left"/>
       <w:pPr>
-        <w:ind w:left="2790" w:hanging="360"/>
+        <w:ind w:left="2367" w:hanging="360"/>
       </w:pPr>
       <w:rPr>
         <w:rFonts w:ascii="Wingdings" w:hAnsi="Wingdings" w:hint="default"/>
@@ -43393,7 +45126,7 @@
       <w:lvlText w:val=""/>
       <w:lvlJc w:val="left"/>
       <w:pPr>
-        <w:ind w:left="3510" w:hanging="360"/>
+        <w:ind w:left="3087" w:hanging="360"/>
       </w:pPr>
       <w:rPr>
         <w:rFonts w:ascii="Symbol" w:hAnsi="Symbol" w:hint="default"/>
@@ -43405,7 +45138,7 @@
       <w:lvlText w:val="o"/>
       <w:lvlJc w:val="left"/>
       <w:pPr>
-        <w:ind w:left="4230" w:hanging="360"/>
+        <w:ind w:left="3807" w:hanging="360"/>
       </w:pPr>
       <w:rPr>
         <w:rFonts w:ascii="Courier New" w:hAnsi="Courier New" w:cs="Courier New" w:hint="default"/>
@@ -43417,7 +45150,7 @@
       <w:lvlText w:val=""/>
       <w:lvlJc w:val="left"/>
       <w:pPr>
-        <w:ind w:left="4950" w:hanging="360"/>
+        <w:ind w:left="4527" w:hanging="360"/>
       </w:pPr>
       <w:rPr>
         <w:rFonts w:ascii="Wingdings" w:hAnsi="Wingdings" w:hint="default"/>
@@ -43429,7 +45162,7 @@
       <w:lvlText w:val=""/>
       <w:lvlJc w:val="left"/>
       <w:pPr>
-        <w:ind w:left="5670" w:hanging="360"/>
+        <w:ind w:left="5247" w:hanging="360"/>
       </w:pPr>
       <w:rPr>
         <w:rFonts w:ascii="Symbol" w:hAnsi="Symbol" w:hint="default"/>
@@ -43441,7 +45174,7 @@
       <w:lvlText w:val="o"/>
       <w:lvlJc w:val="left"/>
       <w:pPr>
-        <w:ind w:left="6390" w:hanging="360"/>
+        <w:ind w:left="5967" w:hanging="360"/>
       </w:pPr>
       <w:rPr>
         <w:rFonts w:ascii="Courier New" w:hAnsi="Courier New" w:cs="Courier New" w:hint="default"/>
@@ -43453,7 +45186,7 @@
       <w:lvlText w:val=""/>
       <w:lvlJc w:val="left"/>
       <w:pPr>
-        <w:ind w:left="7110" w:hanging="360"/>
+        <w:ind w:left="6687" w:hanging="360"/>
       </w:pPr>
       <w:rPr>
         <w:rFonts w:ascii="Wingdings" w:hAnsi="Wingdings" w:hint="default"/>
@@ -43461,6 +45194,119 @@
     </w:lvl>
   </w:abstractNum>
   <w:abstractNum w:abstractNumId="7" w15:restartNumberingAfterBreak="0">
+    <w:nsid w:val="13ED0EC1"/>
+    <w:multiLevelType w:val="hybridMultilevel"/>
+    <w:tmpl w:val="53F8CDA4"/>
+    <w:lvl w:ilvl="0" w:tplc="04090001">
+      <w:start w:val="1"/>
+      <w:numFmt w:val="bullet"/>
+      <w:lvlText w:val=""/>
+      <w:lvlJc w:val="left"/>
+      <w:pPr>
+        <w:ind w:left="1350" w:hanging="360"/>
+      </w:pPr>
+      <w:rPr>
+        <w:rFonts w:ascii="Symbol" w:hAnsi="Symbol" w:hint="default"/>
+      </w:rPr>
+    </w:lvl>
+    <w:lvl w:ilvl="1" w:tplc="04090003" w:tentative="1">
+      <w:start w:val="1"/>
+      <w:numFmt w:val="bullet"/>
+      <w:lvlText w:val="o"/>
+      <w:lvlJc w:val="left"/>
+      <w:pPr>
+        <w:ind w:left="2070" w:hanging="360"/>
+      </w:pPr>
+      <w:rPr>
+        <w:rFonts w:ascii="Courier New" w:hAnsi="Courier New" w:cs="Courier New" w:hint="default"/>
+      </w:rPr>
+    </w:lvl>
+    <w:lvl w:ilvl="2" w:tplc="04090005" w:tentative="1">
+      <w:start w:val="1"/>
+      <w:numFmt w:val="bullet"/>
+      <w:lvlText w:val=""/>
+      <w:lvlJc w:val="left"/>
+      <w:pPr>
+        <w:ind w:left="2790" w:hanging="360"/>
+      </w:pPr>
+      <w:rPr>
+        <w:rFonts w:ascii="Wingdings" w:hAnsi="Wingdings" w:hint="default"/>
+      </w:rPr>
+    </w:lvl>
+    <w:lvl w:ilvl="3" w:tplc="04090001" w:tentative="1">
+      <w:start w:val="1"/>
+      <w:numFmt w:val="bullet"/>
+      <w:lvlText w:val=""/>
+      <w:lvlJc w:val="left"/>
+      <w:pPr>
+        <w:ind w:left="3510" w:hanging="360"/>
+      </w:pPr>
+      <w:rPr>
+        <w:rFonts w:ascii="Symbol" w:hAnsi="Symbol" w:hint="default"/>
+      </w:rPr>
+    </w:lvl>
+    <w:lvl w:ilvl="4" w:tplc="04090003" w:tentative="1">
+      <w:start w:val="1"/>
+      <w:numFmt w:val="bullet"/>
+      <w:lvlText w:val="o"/>
+      <w:lvlJc w:val="left"/>
+      <w:pPr>
+        <w:ind w:left="4230" w:hanging="360"/>
+      </w:pPr>
+      <w:rPr>
+        <w:rFonts w:ascii="Courier New" w:hAnsi="Courier New" w:cs="Courier New" w:hint="default"/>
+      </w:rPr>
+    </w:lvl>
+    <w:lvl w:ilvl="5" w:tplc="04090005" w:tentative="1">
+      <w:start w:val="1"/>
+      <w:numFmt w:val="bullet"/>
+      <w:lvlText w:val=""/>
+      <w:lvlJc w:val="left"/>
+      <w:pPr>
+        <w:ind w:left="4950" w:hanging="360"/>
+      </w:pPr>
+      <w:rPr>
+        <w:rFonts w:ascii="Wingdings" w:hAnsi="Wingdings" w:hint="default"/>
+      </w:rPr>
+    </w:lvl>
+    <w:lvl w:ilvl="6" w:tplc="04090001" w:tentative="1">
+      <w:start w:val="1"/>
+      <w:numFmt w:val="bullet"/>
+      <w:lvlText w:val=""/>
+      <w:lvlJc w:val="left"/>
+      <w:pPr>
+        <w:ind w:left="5670" w:hanging="360"/>
+      </w:pPr>
+      <w:rPr>
+        <w:rFonts w:ascii="Symbol" w:hAnsi="Symbol" w:hint="default"/>
+      </w:rPr>
+    </w:lvl>
+    <w:lvl w:ilvl="7" w:tplc="04090003" w:tentative="1">
+      <w:start w:val="1"/>
+      <w:numFmt w:val="bullet"/>
+      <w:lvlText w:val="o"/>
+      <w:lvlJc w:val="left"/>
+      <w:pPr>
+        <w:ind w:left="6390" w:hanging="360"/>
+      </w:pPr>
+      <w:rPr>
+        <w:rFonts w:ascii="Courier New" w:hAnsi="Courier New" w:cs="Courier New" w:hint="default"/>
+      </w:rPr>
+    </w:lvl>
+    <w:lvl w:ilvl="8" w:tplc="04090005" w:tentative="1">
+      <w:start w:val="1"/>
+      <w:numFmt w:val="bullet"/>
+      <w:lvlText w:val=""/>
+      <w:lvlJc w:val="left"/>
+      <w:pPr>
+        <w:ind w:left="7110" w:hanging="360"/>
+      </w:pPr>
+      <w:rPr>
+        <w:rFonts w:ascii="Wingdings" w:hAnsi="Wingdings" w:hint="default"/>
+      </w:rPr>
+    </w:lvl>
+  </w:abstractNum>
+  <w:abstractNum w:abstractNumId="8" w15:restartNumberingAfterBreak="0">
     <w:nsid w:val="17BE0528"/>
     <w:multiLevelType w:val="hybridMultilevel"/>
     <w:tmpl w:val="920EAA3C"/>
@@ -43573,7 +45419,7 @@
       </w:rPr>
     </w:lvl>
   </w:abstractNum>
-  <w:abstractNum w:abstractNumId="8" w15:restartNumberingAfterBreak="0">
+  <w:abstractNum w:abstractNumId="9" w15:restartNumberingAfterBreak="0">
     <w:nsid w:val="288E187F"/>
     <w:multiLevelType w:val="multilevel"/>
     <w:tmpl w:val="00E6C0F0"/>
@@ -43686,7 +45532,7 @@
       </w:rPr>
     </w:lvl>
   </w:abstractNum>
-  <w:abstractNum w:abstractNumId="9" w15:restartNumberingAfterBreak="0">
+  <w:abstractNum w:abstractNumId="10" w15:restartNumberingAfterBreak="0">
     <w:nsid w:val="2AA82844"/>
     <w:multiLevelType w:val="multilevel"/>
     <w:tmpl w:val="CF94FC2C"/>
@@ -43799,7 +45645,7 @@
       </w:rPr>
     </w:lvl>
   </w:abstractNum>
-  <w:abstractNum w:abstractNumId="10" w15:restartNumberingAfterBreak="0">
+  <w:abstractNum w:abstractNumId="11" w15:restartNumberingAfterBreak="0">
     <w:nsid w:val="3C391C70"/>
     <w:multiLevelType w:val="multilevel"/>
     <w:tmpl w:val="49629674"/>
@@ -43912,7 +45758,7 @@
       </w:rPr>
     </w:lvl>
   </w:abstractNum>
-  <w:abstractNum w:abstractNumId="11" w15:restartNumberingAfterBreak="0">
+  <w:abstractNum w:abstractNumId="12" w15:restartNumberingAfterBreak="0">
     <w:nsid w:val="4CBB777C"/>
     <w:multiLevelType w:val="hybridMultilevel"/>
     <w:tmpl w:val="8CF4DEB2"/>
@@ -44025,7 +45871,7 @@
       </w:rPr>
     </w:lvl>
   </w:abstractNum>
-  <w:abstractNum w:abstractNumId="12" w15:restartNumberingAfterBreak="0">
+  <w:abstractNum w:abstractNumId="13" w15:restartNumberingAfterBreak="0">
     <w:nsid w:val="4E153AC5"/>
     <w:multiLevelType w:val="multilevel"/>
     <w:tmpl w:val="CC7C3930"/>
@@ -44138,7 +45984,7 @@
       </w:rPr>
     </w:lvl>
   </w:abstractNum>
-  <w:abstractNum w:abstractNumId="13" w15:restartNumberingAfterBreak="0">
+  <w:abstractNum w:abstractNumId="14" w15:restartNumberingAfterBreak="0">
     <w:nsid w:val="561A6C8B"/>
     <w:multiLevelType w:val="hybridMultilevel"/>
     <w:tmpl w:val="A1862A08"/>
@@ -44251,7 +46097,7 @@
       </w:rPr>
     </w:lvl>
   </w:abstractNum>
-  <w:abstractNum w:abstractNumId="14" w15:restartNumberingAfterBreak="0">
+  <w:abstractNum w:abstractNumId="15" w15:restartNumberingAfterBreak="0">
     <w:nsid w:val="59845F44"/>
     <w:multiLevelType w:val="hybridMultilevel"/>
     <w:tmpl w:val="F8487F32"/>
@@ -44364,7 +46210,120 @@
       </w:rPr>
     </w:lvl>
   </w:abstractNum>
-  <w:abstractNum w:abstractNumId="15" w15:restartNumberingAfterBreak="0">
+  <w:abstractNum w:abstractNumId="16" w15:restartNumberingAfterBreak="0">
+    <w:nsid w:val="5B1F73FB"/>
+    <w:multiLevelType w:val="hybridMultilevel"/>
+    <w:tmpl w:val="4D5C2BEE"/>
+    <w:lvl w:ilvl="0" w:tplc="04090001">
+      <w:start w:val="1"/>
+      <w:numFmt w:val="bullet"/>
+      <w:lvlText w:val=""/>
+      <w:lvlJc w:val="left"/>
+      <w:pPr>
+        <w:ind w:left="720" w:hanging="360"/>
+      </w:pPr>
+      <w:rPr>
+        <w:rFonts w:ascii="Symbol" w:hAnsi="Symbol" w:hint="default"/>
+      </w:rPr>
+    </w:lvl>
+    <w:lvl w:ilvl="1" w:tplc="04090003" w:tentative="1">
+      <w:start w:val="1"/>
+      <w:numFmt w:val="bullet"/>
+      <w:lvlText w:val="o"/>
+      <w:lvlJc w:val="left"/>
+      <w:pPr>
+        <w:ind w:left="1440" w:hanging="360"/>
+      </w:pPr>
+      <w:rPr>
+        <w:rFonts w:ascii="Courier New" w:hAnsi="Courier New" w:cs="Courier New" w:hint="default"/>
+      </w:rPr>
+    </w:lvl>
+    <w:lvl w:ilvl="2" w:tplc="04090005" w:tentative="1">
+      <w:start w:val="1"/>
+      <w:numFmt w:val="bullet"/>
+      <w:lvlText w:val=""/>
+      <w:lvlJc w:val="left"/>
+      <w:pPr>
+        <w:ind w:left="2160" w:hanging="360"/>
+      </w:pPr>
+      <w:rPr>
+        <w:rFonts w:ascii="Wingdings" w:hAnsi="Wingdings" w:hint="default"/>
+      </w:rPr>
+    </w:lvl>
+    <w:lvl w:ilvl="3" w:tplc="04090001" w:tentative="1">
+      <w:start w:val="1"/>
+      <w:numFmt w:val="bullet"/>
+      <w:lvlText w:val=""/>
+      <w:lvlJc w:val="left"/>
+      <w:pPr>
+        <w:ind w:left="2880" w:hanging="360"/>
+      </w:pPr>
+      <w:rPr>
+        <w:rFonts w:ascii="Symbol" w:hAnsi="Symbol" w:hint="default"/>
+      </w:rPr>
+    </w:lvl>
+    <w:lvl w:ilvl="4" w:tplc="04090003" w:tentative="1">
+      <w:start w:val="1"/>
+      <w:numFmt w:val="bullet"/>
+      <w:lvlText w:val="o"/>
+      <w:lvlJc w:val="left"/>
+      <w:pPr>
+        <w:ind w:left="3600" w:hanging="360"/>
+      </w:pPr>
+      <w:rPr>
+        <w:rFonts w:ascii="Courier New" w:hAnsi="Courier New" w:cs="Courier New" w:hint="default"/>
+      </w:rPr>
+    </w:lvl>
+    <w:lvl w:ilvl="5" w:tplc="04090005" w:tentative="1">
+      <w:start w:val="1"/>
+      <w:numFmt w:val="bullet"/>
+      <w:lvlText w:val=""/>
+      <w:lvlJc w:val="left"/>
+      <w:pPr>
+        <w:ind w:left="4320" w:hanging="360"/>
+      </w:pPr>
+      <w:rPr>
+        <w:rFonts w:ascii="Wingdings" w:hAnsi="Wingdings" w:hint="default"/>
+      </w:rPr>
+    </w:lvl>
+    <w:lvl w:ilvl="6" w:tplc="04090001" w:tentative="1">
+      <w:start w:val="1"/>
+      <w:numFmt w:val="bullet"/>
+      <w:lvlText w:val=""/>
+      <w:lvlJc w:val="left"/>
+      <w:pPr>
+        <w:ind w:left="5040" w:hanging="360"/>
+      </w:pPr>
+      <w:rPr>
+        <w:rFonts w:ascii="Symbol" w:hAnsi="Symbol" w:hint="default"/>
+      </w:rPr>
+    </w:lvl>
+    <w:lvl w:ilvl="7" w:tplc="04090003" w:tentative="1">
+      <w:start w:val="1"/>
+      <w:numFmt w:val="bullet"/>
+      <w:lvlText w:val="o"/>
+      <w:lvlJc w:val="left"/>
+      <w:pPr>
+        <w:ind w:left="5760" w:hanging="360"/>
+      </w:pPr>
+      <w:rPr>
+        <w:rFonts w:ascii="Courier New" w:hAnsi="Courier New" w:cs="Courier New" w:hint="default"/>
+      </w:rPr>
+    </w:lvl>
+    <w:lvl w:ilvl="8" w:tplc="04090005" w:tentative="1">
+      <w:start w:val="1"/>
+      <w:numFmt w:val="bullet"/>
+      <w:lvlText w:val=""/>
+      <w:lvlJc w:val="left"/>
+      <w:pPr>
+        <w:ind w:left="6480" w:hanging="360"/>
+      </w:pPr>
+      <w:rPr>
+        <w:rFonts w:ascii="Wingdings" w:hAnsi="Wingdings" w:hint="default"/>
+      </w:rPr>
+    </w:lvl>
+  </w:abstractNum>
+  <w:abstractNum w:abstractNumId="17" w15:restartNumberingAfterBreak="0">
     <w:nsid w:val="641258C3"/>
     <w:multiLevelType w:val="multilevel"/>
     <w:tmpl w:val="D840C820"/>
@@ -44477,7 +46436,7 @@
       </w:rPr>
     </w:lvl>
   </w:abstractNum>
-  <w:abstractNum w:abstractNumId="16" w15:restartNumberingAfterBreak="0">
+  <w:abstractNum w:abstractNumId="18" w15:restartNumberingAfterBreak="0">
     <w:nsid w:val="6D60425B"/>
     <w:multiLevelType w:val="hybridMultilevel"/>
     <w:tmpl w:val="D88CEE04"/>
@@ -44590,7 +46549,7 @@
       </w:rPr>
     </w:lvl>
   </w:abstractNum>
-  <w:abstractNum w:abstractNumId="17" w15:restartNumberingAfterBreak="0">
+  <w:abstractNum w:abstractNumId="19" w15:restartNumberingAfterBreak="0">
     <w:nsid w:val="73C35722"/>
     <w:multiLevelType w:val="hybridMultilevel"/>
     <w:tmpl w:val="E8745242"/>
@@ -44704,19 +46663,19 @@
     </w:lvl>
   </w:abstractNum>
   <w:num w:numId="1" w16cid:durableId="397098960">
-    <w:abstractNumId w:val="12"/>
+    <w:abstractNumId w:val="13"/>
   </w:num>
   <w:num w:numId="2" w16cid:durableId="1738741071">
-    <w:abstractNumId w:val="15"/>
+    <w:abstractNumId w:val="17"/>
   </w:num>
   <w:num w:numId="3" w16cid:durableId="1712996413">
+    <w:abstractNumId w:val="11"/>
+  </w:num>
+  <w:num w:numId="4" w16cid:durableId="1762944479">
     <w:abstractNumId w:val="10"/>
   </w:num>
-  <w:num w:numId="4" w16cid:durableId="1762944479">
+  <w:num w:numId="5" w16cid:durableId="423693560">
     <w:abstractNumId w:val="9"/>
-  </w:num>
-  <w:num w:numId="5" w16cid:durableId="423693560">
-    <w:abstractNumId w:val="8"/>
   </w:num>
   <w:num w:numId="6" w16cid:durableId="509953068">
     <w:abstractNumId w:val="0"/>
@@ -44749,16 +46708,16 @@
     </w:lvlOverride>
   </w:num>
   <w:num w:numId="7" w16cid:durableId="1502046291">
-    <w:abstractNumId w:val="6"/>
+    <w:abstractNumId w:val="7"/>
   </w:num>
   <w:num w:numId="8" w16cid:durableId="954798819">
-    <w:abstractNumId w:val="11"/>
+    <w:abstractNumId w:val="12"/>
   </w:num>
   <w:num w:numId="9" w16cid:durableId="782572805">
     <w:abstractNumId w:val="5"/>
   </w:num>
   <w:num w:numId="10" w16cid:durableId="1893736401">
-    <w:abstractNumId w:val="7"/>
+    <w:abstractNumId w:val="8"/>
   </w:num>
   <w:num w:numId="11" w16cid:durableId="283469557">
     <w:abstractNumId w:val="4"/>
@@ -44770,19 +46729,25 @@
     <w:abstractNumId w:val="3"/>
   </w:num>
   <w:num w:numId="14" w16cid:durableId="181825982">
-    <w:abstractNumId w:val="16"/>
+    <w:abstractNumId w:val="18"/>
   </w:num>
   <w:num w:numId="15" w16cid:durableId="1737236527">
-    <w:abstractNumId w:val="13"/>
+    <w:abstractNumId w:val="14"/>
   </w:num>
   <w:num w:numId="16" w16cid:durableId="1748117082">
     <w:abstractNumId w:val="2"/>
   </w:num>
   <w:num w:numId="17" w16cid:durableId="184485426">
-    <w:abstractNumId w:val="14"/>
+    <w:abstractNumId w:val="15"/>
   </w:num>
   <w:num w:numId="18" w16cid:durableId="1560939072">
-    <w:abstractNumId w:val="17"/>
+    <w:abstractNumId w:val="19"/>
+  </w:num>
+  <w:num w:numId="19" w16cid:durableId="1154025992">
+    <w:abstractNumId w:val="16"/>
+  </w:num>
+  <w:num w:numId="20" w16cid:durableId="302153629">
+    <w:abstractNumId w:val="6"/>
   </w:num>
 </w:numbering>
 </file>

</xml_diff>